<commit_message>
Update Manuale Tecnico - V4.3 - Climate Monitoring.docx
.
</commit_message>
<xml_diff>
--- a/Documentazione/Manuale Tecnico - V4.3 - Climate Monitoring.docx
+++ b/Documentazione/Manuale Tecnico - V4.3 - Climate Monitoring.docx
@@ -6781,21 +6781,7 @@
             <w:rPr>
               <w:rFonts w:ascii="Avenir Next LT Pro Light" w:hAnsi="Avenir Next LT Pro Light"/>
             </w:rPr>
-            <w:t xml:space="preserve">La comunicazione tra client e server avviene tramite la classe </w:t>
-          </w:r>
-          <w:proofErr w:type="spellStart"/>
-          <w:r>
-            <w:rPr>
-              <w:rFonts w:ascii="Avenir Next LT Pro Light" w:hAnsi="Avenir Next LT Pro Light"/>
-            </w:rPr>
-            <w:t>UnicastRemoteObject</w:t>
-          </w:r>
-          <w:proofErr w:type="spellEnd"/>
-          <w:r>
-            <w:rPr>
-              <w:rFonts w:ascii="Avenir Next LT Pro Light" w:hAnsi="Avenir Next LT Pro Light"/>
-            </w:rPr>
-            <w:t xml:space="preserve">, che consente di creare oggetti remoti utilizzando Java RMI (Remote Method </w:t>
+            <w:t xml:space="preserve">La comunicazione tra client e server avviene tramite la classe UnicastRemoteObject, che consente di creare oggetti remoti utilizzando Java RMI (Remote Method </w:t>
           </w:r>
           <w:proofErr w:type="spellStart"/>
           <w:r>
@@ -7765,21 +7751,7 @@
             <w:rPr>
               <w:rFonts w:ascii="Avenir Next LT Pro Light" w:hAnsi="Avenir Next LT Pro Light"/>
             </w:rPr>
-            <w:t xml:space="preserve">, non abbiamo assegnato una parte di codice ad </w:t>
-          </w:r>
-          <w:proofErr w:type="gramStart"/>
-          <w:r>
-            <w:rPr>
-              <w:rFonts w:ascii="Avenir Next LT Pro Light" w:hAnsi="Avenir Next LT Pro Light"/>
-            </w:rPr>
-            <w:t>un team</w:t>
-          </w:r>
-          <w:proofErr w:type="gramEnd"/>
-          <w:r>
-            <w:rPr>
-              <w:rFonts w:ascii="Avenir Next LT Pro Light" w:hAnsi="Avenir Next LT Pro Light"/>
-            </w:rPr>
-            <w:t xml:space="preserve">, ma aggiornavamo le milestone per completarle come indicato precedentemente. Tutti i componenti hanno lavorato sia nella parte client che in quella server </w:t>
+            <w:t xml:space="preserve">, non abbiamo assegnato una parte di codice ad un team, ma aggiornavamo le milestone per completarle come indicato precedentemente. Tutti i componenti hanno lavorato sia nella parte client che in quella server </w:t>
           </w:r>
           <w:r>
             <w:rPr>
@@ -8192,14 +8164,12 @@
           <w:rFonts w:ascii="Avenir Next LT Pro Light" w:hAnsi="Avenir Next LT Pro Light"/>
         </w:rPr>
       </w:pPr>
-      <w:proofErr w:type="spellStart"/>
       <w:r>
         <w:rPr>
           <w:rFonts w:ascii="Avenir Next LT Pro Light" w:hAnsi="Avenir Next LT Pro Light"/>
         </w:rPr>
         <w:t>JStazione</w:t>
       </w:r>
-      <w:proofErr w:type="spellEnd"/>
     </w:p>
     <w:p>
       <w:pPr>
@@ -10930,14 +10900,12 @@
                 <w:rFonts w:ascii="Avenir Next LT Pro Light" w:hAnsi="Avenir Next LT Pro Light"/>
               </w:rPr>
             </w:pPr>
-            <w:proofErr w:type="spellStart"/>
             <w:r>
               <w:rPr>
                 <w:rFonts w:ascii="Avenir Next LT Pro Light" w:hAnsi="Avenir Next LT Pro Light"/>
               </w:rPr>
               <w:t>nVento</w:t>
             </w:r>
-            <w:proofErr w:type="spellEnd"/>
           </w:p>
         </w:tc>
         <w:tc>
@@ -10989,14 +10957,12 @@
                 <w:rFonts w:ascii="Avenir Next LT Pro Light" w:hAnsi="Avenir Next LT Pro Light"/>
               </w:rPr>
             </w:pPr>
-            <w:proofErr w:type="spellStart"/>
             <w:r>
               <w:rPr>
                 <w:rFonts w:ascii="Avenir Next LT Pro Light" w:hAnsi="Avenir Next LT Pro Light"/>
               </w:rPr>
               <w:t>nUmidita</w:t>
             </w:r>
-            <w:proofErr w:type="spellEnd"/>
           </w:p>
         </w:tc>
         <w:tc>
@@ -11107,14 +11073,12 @@
                 <w:rFonts w:ascii="Avenir Next LT Pro Light" w:hAnsi="Avenir Next LT Pro Light"/>
               </w:rPr>
             </w:pPr>
-            <w:proofErr w:type="spellStart"/>
             <w:r>
               <w:rPr>
                 <w:rFonts w:ascii="Avenir Next LT Pro Light" w:hAnsi="Avenir Next LT Pro Light"/>
               </w:rPr>
               <w:t>nTemperatura</w:t>
             </w:r>
-            <w:proofErr w:type="spellEnd"/>
           </w:p>
         </w:tc>
         <w:tc>
@@ -11166,14 +11130,12 @@
                 <w:rFonts w:ascii="Avenir Next LT Pro Light" w:hAnsi="Avenir Next LT Pro Light"/>
               </w:rPr>
             </w:pPr>
-            <w:proofErr w:type="spellStart"/>
             <w:r>
               <w:rPr>
                 <w:rFonts w:ascii="Avenir Next LT Pro Light" w:hAnsi="Avenir Next LT Pro Light"/>
               </w:rPr>
               <w:t>nPrecipitazioni</w:t>
             </w:r>
-            <w:proofErr w:type="spellEnd"/>
           </w:p>
         </w:tc>
         <w:tc>
@@ -11225,14 +11187,12 @@
                 <w:rFonts w:ascii="Avenir Next LT Pro Light" w:hAnsi="Avenir Next LT Pro Light"/>
               </w:rPr>
             </w:pPr>
-            <w:proofErr w:type="spellStart"/>
             <w:r>
               <w:rPr>
                 <w:rFonts w:ascii="Avenir Next LT Pro Light" w:hAnsi="Avenir Next LT Pro Light"/>
               </w:rPr>
               <w:t>nAGhiacciai</w:t>
             </w:r>
-            <w:proofErr w:type="spellEnd"/>
           </w:p>
         </w:tc>
         <w:tc>
@@ -11284,14 +11244,12 @@
                 <w:rFonts w:ascii="Avenir Next LT Pro Light" w:hAnsi="Avenir Next LT Pro Light"/>
               </w:rPr>
             </w:pPr>
-            <w:proofErr w:type="spellStart"/>
             <w:r>
               <w:rPr>
                 <w:rFonts w:ascii="Avenir Next LT Pro Light" w:hAnsi="Avenir Next LT Pro Light"/>
               </w:rPr>
               <w:t>nMGhiacciai</w:t>
             </w:r>
-            <w:proofErr w:type="spellEnd"/>
           </w:p>
         </w:tc>
         <w:tc>
@@ -11976,19 +11934,11 @@
                 <w:rFonts w:ascii="Avenir Next LT Pro Light" w:hAnsi="Avenir Next LT Pro Light"/>
               </w:rPr>
             </w:pPr>
-            <w:proofErr w:type="spellStart"/>
-            <w:r>
-              <w:rPr>
-                <w:rFonts w:ascii="Avenir Next LT Pro Light" w:hAnsi="Avenir Next LT Pro Light"/>
-              </w:rPr>
-              <w:t>int</w:t>
-            </w:r>
-            <w:proofErr w:type="spellEnd"/>
-            <w:r>
-              <w:rPr>
-                <w:rFonts w:ascii="Avenir Next LT Pro Light" w:hAnsi="Avenir Next LT Pro Light"/>
-              </w:rPr>
-              <w:t xml:space="preserve"> </w:t>
+            <w:r>
+              <w:rPr>
+                <w:rFonts w:ascii="Avenir Next LT Pro Light" w:hAnsi="Avenir Next LT Pro Light"/>
+              </w:rPr>
+              <w:t xml:space="preserve">int </w:t>
             </w:r>
           </w:p>
         </w:tc>
@@ -12124,19 +12074,19 @@
     <w:tbl>
       <w:tblPr>
         <w:tblStyle w:val="Grigliatabella"/>
-        <w:tblW w:w="9634" w:type="dxa"/>
+        <w:tblW w:w="8931" w:type="dxa"/>
         <w:tblLayout w:type="fixed"/>
         <w:tblLook w:val="04A0" w:firstRow="1" w:lastRow="0" w:firstColumn="1" w:lastColumn="0" w:noHBand="0" w:noVBand="1"/>
       </w:tblPr>
       <w:tblGrid>
-        <w:gridCol w:w="3544"/>
-        <w:gridCol w:w="3272"/>
-        <w:gridCol w:w="2818"/>
+        <w:gridCol w:w="3261"/>
+        <w:gridCol w:w="2835"/>
+        <w:gridCol w:w="2835"/>
       </w:tblGrid>
       <w:tr>
         <w:tc>
           <w:tcPr>
-            <w:tcW w:w="3544" w:type="dxa"/>
+            <w:tcW w:w="3261" w:type="dxa"/>
             <w:tcBorders>
               <w:top w:val="nil"/>
               <w:left w:val="nil"/>
@@ -12161,7 +12111,7 @@
         </w:tc>
         <w:tc>
           <w:tcPr>
-            <w:tcW w:w="3272" w:type="dxa"/>
+            <w:tcW w:w="2835" w:type="dxa"/>
             <w:tcBorders>
               <w:top w:val="nil"/>
               <w:left w:val="nil"/>
@@ -12186,7 +12136,7 @@
         </w:tc>
         <w:tc>
           <w:tcPr>
-            <w:tcW w:w="2818" w:type="dxa"/>
+            <w:tcW w:w="2835" w:type="dxa"/>
             <w:tcBorders>
               <w:top w:val="nil"/>
               <w:left w:val="nil"/>
@@ -12213,7 +12163,7 @@
       <w:tr>
         <w:tc>
           <w:tcPr>
-            <w:tcW w:w="3544" w:type="dxa"/>
+            <w:tcW w:w="3261" w:type="dxa"/>
             <w:tcBorders>
               <w:top w:val="single" w:sz="4" w:space="0" w:color="auto"/>
               <w:left w:val="nil"/>
@@ -12239,7 +12189,7 @@
         </w:tc>
         <w:tc>
           <w:tcPr>
-            <w:tcW w:w="3272" w:type="dxa"/>
+            <w:tcW w:w="2835" w:type="dxa"/>
             <w:tcBorders>
               <w:top w:val="single" w:sz="4" w:space="0" w:color="auto"/>
               <w:left w:val="nil"/>
@@ -12267,11 +12217,18 @@
               <w:t>filtro_nome</w:t>
             </w:r>
             <w:proofErr w:type="spellEnd"/>
-            <w:r>
-              <w:rPr>
-                <w:rFonts w:ascii="Avenir Next LT Pro Light" w:hAnsi="Avenir Next LT Pro Light"/>
-              </w:rPr>
-              <w:t xml:space="preserve">, JCoordinate </w:t>
+          </w:p>
+          <w:p>
+            <w:pPr>
+              <w:rPr>
+                <w:rFonts w:ascii="Avenir Next LT Pro Light" w:hAnsi="Avenir Next LT Pro Light"/>
+              </w:rPr>
+            </w:pPr>
+            <w:r>
+              <w:rPr>
+                <w:rFonts w:ascii="Avenir Next LT Pro Light" w:hAnsi="Avenir Next LT Pro Light"/>
+              </w:rPr>
+              <w:t xml:space="preserve">JCoordinate </w:t>
             </w:r>
             <w:proofErr w:type="spellStart"/>
             <w:r>
@@ -12281,73 +12238,58 @@
               <w:t>filtro_coordinate</w:t>
             </w:r>
             <w:proofErr w:type="spellEnd"/>
-            <w:r>
-              <w:rPr>
-                <w:rFonts w:ascii="Avenir Next LT Pro Light" w:hAnsi="Avenir Next LT Pro Light"/>
-              </w:rPr>
-              <w:t xml:space="preserve">, </w:t>
-            </w:r>
-          </w:p>
-          <w:p>
-            <w:pPr>
-              <w:rPr>
-                <w:rFonts w:ascii="Avenir Next LT Pro Light" w:hAnsi="Avenir Next LT Pro Light"/>
-              </w:rPr>
-            </w:pPr>
+          </w:p>
+          <w:p>
+            <w:pPr>
+              <w:rPr>
+                <w:rFonts w:ascii="Avenir Next LT Pro Light" w:hAnsi="Avenir Next LT Pro Light"/>
+              </w:rPr>
+            </w:pPr>
+            <w:r>
+              <w:rPr>
+                <w:rFonts w:ascii="Avenir Next LT Pro Light" w:hAnsi="Avenir Next LT Pro Light"/>
+              </w:rPr>
+              <w:t xml:space="preserve">int </w:t>
+            </w:r>
             <w:proofErr w:type="spellStart"/>
             <w:r>
               <w:rPr>
                 <w:rFonts w:ascii="Avenir Next LT Pro Light" w:hAnsi="Avenir Next LT Pro Light"/>
               </w:rPr>
-              <w:t>int</w:t>
+              <w:t>filtro_raggio</w:t>
             </w:r>
             <w:proofErr w:type="spellEnd"/>
-            <w:r>
-              <w:rPr>
-                <w:rFonts w:ascii="Avenir Next LT Pro Light" w:hAnsi="Avenir Next LT Pro Light"/>
-              </w:rPr>
-              <w:t xml:space="preserve"> </w:t>
-            </w:r>
-            <w:proofErr w:type="spellStart"/>
-            <w:r>
-              <w:rPr>
-                <w:rFonts w:ascii="Avenir Next LT Pro Light" w:hAnsi="Avenir Next LT Pro Light"/>
-              </w:rPr>
-              <w:t>filtro_raggio</w:t>
-            </w:r>
-            <w:proofErr w:type="spellEnd"/>
-            <w:r>
-              <w:rPr>
-                <w:rFonts w:ascii="Avenir Next LT Pro Light" w:hAnsi="Avenir Next LT Pro Light"/>
-              </w:rPr>
-              <w:t xml:space="preserve">, String id_stazione, </w:t>
-            </w:r>
-          </w:p>
-          <w:p>
-            <w:pPr>
-              <w:rPr>
-                <w:rFonts w:ascii="Avenir Next LT Pro Light" w:hAnsi="Avenir Next LT Pro Light"/>
-              </w:rPr>
-            </w:pPr>
-            <w:proofErr w:type="spellStart"/>
-            <w:r>
-              <w:rPr>
-                <w:rFonts w:ascii="Avenir Next LT Pro Light" w:hAnsi="Avenir Next LT Pro Light"/>
-              </w:rPr>
-              <w:t>int</w:t>
-            </w:r>
-            <w:proofErr w:type="spellEnd"/>
-            <w:r>
-              <w:rPr>
-                <w:rFonts w:ascii="Avenir Next LT Pro Light" w:hAnsi="Avenir Next LT Pro Light"/>
-              </w:rPr>
-              <w:t xml:space="preserve"> id_area</w:t>
-            </w:r>
-          </w:p>
-        </w:tc>
-        <w:tc>
-          <w:tcPr>
-            <w:tcW w:w="2818" w:type="dxa"/>
+          </w:p>
+          <w:p>
+            <w:pPr>
+              <w:rPr>
+                <w:rFonts w:ascii="Avenir Next LT Pro Light" w:hAnsi="Avenir Next LT Pro Light"/>
+              </w:rPr>
+            </w:pPr>
+            <w:r>
+              <w:rPr>
+                <w:rFonts w:ascii="Avenir Next LT Pro Light" w:hAnsi="Avenir Next LT Pro Light"/>
+              </w:rPr>
+              <w:t>String id_stazione</w:t>
+            </w:r>
+          </w:p>
+          <w:p>
+            <w:pPr>
+              <w:rPr>
+                <w:rFonts w:ascii="Avenir Next LT Pro Light" w:hAnsi="Avenir Next LT Pro Light"/>
+              </w:rPr>
+            </w:pPr>
+            <w:r>
+              <w:rPr>
+                <w:rFonts w:ascii="Avenir Next LT Pro Light" w:hAnsi="Avenir Next LT Pro Light"/>
+              </w:rPr>
+              <w:t>int id_area</w:t>
+            </w:r>
+          </w:p>
+        </w:tc>
+        <w:tc>
+          <w:tcPr>
+            <w:tcW w:w="2835" w:type="dxa"/>
             <w:tcBorders>
               <w:top w:val="single" w:sz="4" w:space="0" w:color="auto"/>
               <w:left w:val="nil"/>
@@ -12361,19 +12303,11 @@
                 <w:rFonts w:ascii="Avenir Next LT Pro Light" w:hAnsi="Avenir Next LT Pro Light"/>
               </w:rPr>
             </w:pPr>
-            <w:proofErr w:type="spellStart"/>
-            <w:r>
-              <w:rPr>
-                <w:rFonts w:ascii="Avenir Next LT Pro Light" w:hAnsi="Avenir Next LT Pro Light"/>
-              </w:rPr>
-              <w:t>ArrayList</w:t>
-            </w:r>
-            <w:proofErr w:type="spellEnd"/>
-            <w:r>
-              <w:rPr>
-                <w:rFonts w:ascii="Avenir Next LT Pro Light" w:hAnsi="Avenir Next LT Pro Light"/>
-              </w:rPr>
-              <w:t>&lt;JAreaInteresse&gt;</w:t>
+            <w:r>
+              <w:rPr>
+                <w:rFonts w:ascii="Avenir Next LT Pro Light" w:hAnsi="Avenir Next LT Pro Light"/>
+              </w:rPr>
+              <w:t>ArrayList&lt;JAreaInteresse&gt;</w:t>
             </w:r>
           </w:p>
         </w:tc>
@@ -12381,7 +12315,7 @@
       <w:tr>
         <w:tc>
           <w:tcPr>
-            <w:tcW w:w="3544" w:type="dxa"/>
+            <w:tcW w:w="3261" w:type="dxa"/>
             <w:tcBorders>
               <w:top w:val="single" w:sz="4" w:space="0" w:color="auto"/>
               <w:left w:val="nil"/>
@@ -12407,7 +12341,7 @@
         </w:tc>
         <w:tc>
           <w:tcPr>
-            <w:tcW w:w="3272" w:type="dxa"/>
+            <w:tcW w:w="2835" w:type="dxa"/>
             <w:tcBorders>
               <w:top w:val="single" w:sz="4" w:space="0" w:color="auto"/>
               <w:left w:val="nil"/>
@@ -12427,7 +12361,22 @@
                 <w:rFonts w:ascii="Avenir Next LT Pro Light" w:hAnsi="Avenir Next LT Pro Light"/>
                 <w:lang w:val="en-GB"/>
               </w:rPr>
-              <w:t xml:space="preserve">String geoname_id, int </w:t>
+              <w:t>String geoname_id</w:t>
+            </w:r>
+          </w:p>
+          <w:p>
+            <w:pPr>
+              <w:rPr>
+                <w:rFonts w:ascii="Avenir Next LT Pro Light" w:hAnsi="Avenir Next LT Pro Light"/>
+                <w:lang w:val="en-GB"/>
+              </w:rPr>
+            </w:pPr>
+            <w:r>
+              <w:rPr>
+                <w:rFonts w:ascii="Avenir Next LT Pro Light" w:hAnsi="Avenir Next LT Pro Light"/>
+                <w:lang w:val="en-GB"/>
+              </w:rPr>
+              <w:t xml:space="preserve">int id_area_interesse, boolean </w:t>
             </w:r>
             <w:proofErr w:type="spellStart"/>
             <w:r>
@@ -12435,7 +12384,7 @@
                 <w:rFonts w:ascii="Avenir Next LT Pro Light" w:hAnsi="Avenir Next LT Pro Light"/>
                 <w:lang w:val="en-GB"/>
               </w:rPr>
-              <w:t>id_area_interesse</w:t>
+              <w:t>dateFromFilter</w:t>
             </w:r>
             <w:proofErr w:type="spellEnd"/>
             <w:r>
@@ -12443,7 +12392,7 @@
                 <w:rFonts w:ascii="Avenir Next LT Pro Light" w:hAnsi="Avenir Next LT Pro Light"/>
                 <w:lang w:val="en-GB"/>
               </w:rPr>
-              <w:t xml:space="preserve">, boolean </w:t>
+              <w:t xml:space="preserve">, Date </w:t>
             </w:r>
             <w:proofErr w:type="spellStart"/>
             <w:r>
@@ -12451,30 +12400,14 @@
                 <w:rFonts w:ascii="Avenir Next LT Pro Light" w:hAnsi="Avenir Next LT Pro Light"/>
                 <w:lang w:val="en-GB"/>
               </w:rPr>
-              <w:t>dateFromFilter</w:t>
+              <w:t>dateFilter</w:t>
             </w:r>
             <w:proofErr w:type="spellEnd"/>
-            <w:r>
-              <w:rPr>
-                <w:rFonts w:ascii="Avenir Next LT Pro Light" w:hAnsi="Avenir Next LT Pro Light"/>
-                <w:lang w:val="en-GB"/>
-              </w:rPr>
-              <w:t xml:space="preserve">, Date </w:t>
-            </w:r>
-            <w:proofErr w:type="spellStart"/>
-            <w:r>
-              <w:rPr>
-                <w:rFonts w:ascii="Avenir Next LT Pro Light" w:hAnsi="Avenir Next LT Pro Light"/>
-                <w:lang w:val="en-GB"/>
-              </w:rPr>
-              <w:t>dateFilter</w:t>
-            </w:r>
-            <w:proofErr w:type="spellEnd"/>
-          </w:p>
-        </w:tc>
-        <w:tc>
-          <w:tcPr>
-            <w:tcW w:w="2818" w:type="dxa"/>
+          </w:p>
+        </w:tc>
+        <w:tc>
+          <w:tcPr>
+            <w:tcW w:w="2835" w:type="dxa"/>
             <w:tcBorders>
               <w:top w:val="single" w:sz="4" w:space="0" w:color="auto"/>
               <w:left w:val="nil"/>
@@ -12489,21 +12422,12 @@
                 <w:lang w:val="en-GB"/>
               </w:rPr>
             </w:pPr>
-            <w:proofErr w:type="spellStart"/>
             <w:r>
               <w:rPr>
                 <w:rFonts w:ascii="Avenir Next LT Pro Light" w:hAnsi="Avenir Next LT Pro Light"/>
                 <w:lang w:val="en-GB"/>
               </w:rPr>
-              <w:t>ArrayList</w:t>
-            </w:r>
-            <w:proofErr w:type="spellEnd"/>
-            <w:r>
-              <w:rPr>
-                <w:rFonts w:ascii="Avenir Next LT Pro Light" w:hAnsi="Avenir Next LT Pro Light"/>
-                <w:lang w:val="en-GB"/>
-              </w:rPr>
-              <w:t>&lt;JPrevisioni&gt;</w:t>
+              <w:t>ArrayList&lt;JPrevisioni&gt;</w:t>
             </w:r>
           </w:p>
         </w:tc>
@@ -12511,7 +12435,7 @@
       <w:tr>
         <w:tc>
           <w:tcPr>
-            <w:tcW w:w="3544" w:type="dxa"/>
+            <w:tcW w:w="3261" w:type="dxa"/>
             <w:tcBorders>
               <w:top w:val="single" w:sz="4" w:space="0" w:color="auto"/>
               <w:left w:val="nil"/>
@@ -12539,7 +12463,7 @@
         </w:tc>
         <w:tc>
           <w:tcPr>
-            <w:tcW w:w="3272" w:type="dxa"/>
+            <w:tcW w:w="2835" w:type="dxa"/>
             <w:tcBorders>
               <w:top w:val="single" w:sz="4" w:space="0" w:color="auto"/>
               <w:left w:val="nil"/>
@@ -12571,10 +12495,73 @@
             </w:r>
             <w:proofErr w:type="spellEnd"/>
           </w:p>
-        </w:tc>
-        <w:tc>
-          <w:tcPr>
-            <w:tcW w:w="2818" w:type="dxa"/>
+          <w:p>
+            <w:pPr>
+              <w:rPr>
+                <w:rFonts w:ascii="Avenir Next LT Pro Light" w:hAnsi="Avenir Next LT Pro Light"/>
+                <w:lang w:val="en-GB"/>
+              </w:rPr>
+            </w:pPr>
+            <w:r>
+              <w:rPr>
+                <w:rFonts w:ascii="Avenir Next LT Pro Light" w:hAnsi="Avenir Next LT Pro Light"/>
+                <w:lang w:val="en-GB"/>
+              </w:rPr>
+              <w:t xml:space="preserve">String </w:t>
+            </w:r>
+            <w:proofErr w:type="spellStart"/>
+            <w:r>
+              <w:rPr>
+                <w:rFonts w:ascii="Avenir Next LT Pro Light" w:hAnsi="Avenir Next LT Pro Light"/>
+                <w:lang w:val="en-GB"/>
+              </w:rPr>
+              <w:t>filtro_nome</w:t>
+            </w:r>
+            <w:proofErr w:type="spellEnd"/>
+          </w:p>
+          <w:p>
+            <w:pPr>
+              <w:rPr>
+                <w:rFonts w:ascii="Avenir Next LT Pro Light" w:hAnsi="Avenir Next LT Pro Light"/>
+                <w:lang w:val="en-GB"/>
+              </w:rPr>
+            </w:pPr>
+            <w:r>
+              <w:rPr>
+                <w:rFonts w:ascii="Avenir Next LT Pro Light" w:hAnsi="Avenir Next LT Pro Light"/>
+                <w:lang w:val="en-GB"/>
+              </w:rPr>
+              <w:t>JCoordinate coordinate</w:t>
+            </w:r>
+          </w:p>
+          <w:p>
+            <w:pPr>
+              <w:rPr>
+                <w:rFonts w:ascii="Avenir Next LT Pro Light" w:hAnsi="Avenir Next LT Pro Light"/>
+                <w:lang w:val="en-GB"/>
+              </w:rPr>
+            </w:pPr>
+            <w:r>
+              <w:rPr>
+                <w:rFonts w:ascii="Avenir Next LT Pro Light" w:hAnsi="Avenir Next LT Pro Light"/>
+                <w:lang w:val="en-GB"/>
+              </w:rPr>
+              <w:t xml:space="preserve">Int </w:t>
+            </w:r>
+            <w:proofErr w:type="spellStart"/>
+            <w:r>
+              <w:rPr>
+                <w:rFonts w:ascii="Avenir Next LT Pro Light" w:hAnsi="Avenir Next LT Pro Light"/>
+                <w:lang w:val="en-GB"/>
+              </w:rPr>
+              <w:t>raggio</w:t>
+            </w:r>
+            <w:proofErr w:type="spellEnd"/>
+          </w:p>
+        </w:tc>
+        <w:tc>
+          <w:tcPr>
+            <w:tcW w:w="2835" w:type="dxa"/>
             <w:tcBorders>
               <w:top w:val="single" w:sz="4" w:space="0" w:color="auto"/>
               <w:left w:val="nil"/>
@@ -12589,37 +12576,12 @@
                 <w:lang w:val="en-GB"/>
               </w:rPr>
             </w:pPr>
-            <w:proofErr w:type="spellStart"/>
             <w:r>
               <w:rPr>
                 <w:rFonts w:ascii="Avenir Next LT Pro Light" w:hAnsi="Avenir Next LT Pro Light"/>
                 <w:lang w:val="en-GB"/>
               </w:rPr>
-              <w:t>ArrayList</w:t>
-            </w:r>
-            <w:proofErr w:type="spellEnd"/>
-            <w:r>
-              <w:rPr>
-                <w:rFonts w:ascii="Avenir Next LT Pro Light" w:hAnsi="Avenir Next LT Pro Light"/>
-                <w:lang w:val="en-GB"/>
-              </w:rPr>
-              <w:t>&lt;</w:t>
-            </w:r>
-            <w:proofErr w:type="spellStart"/>
-            <w:r>
-              <w:rPr>
-                <w:rFonts w:ascii="Avenir Next LT Pro Light" w:hAnsi="Avenir Next LT Pro Light"/>
-                <w:lang w:val="en-GB"/>
-              </w:rPr>
-              <w:t>JStazione</w:t>
-            </w:r>
-            <w:proofErr w:type="spellEnd"/>
-            <w:r>
-              <w:rPr>
-                <w:rFonts w:ascii="Avenir Next LT Pro Light" w:hAnsi="Avenir Next LT Pro Light"/>
-                <w:lang w:val="en-GB"/>
-              </w:rPr>
-              <w:t>&gt;</w:t>
+              <w:t>ArrayList&lt;JStazione&gt;</w:t>
             </w:r>
           </w:p>
         </w:tc>
@@ -12627,7 +12589,7 @@
       <w:tr>
         <w:tc>
           <w:tcPr>
-            <w:tcW w:w="3544" w:type="dxa"/>
+            <w:tcW w:w="3261" w:type="dxa"/>
             <w:tcBorders>
               <w:top w:val="single" w:sz="4" w:space="0" w:color="auto"/>
               <w:left w:val="nil"/>
@@ -12655,7 +12617,7 @@
         </w:tc>
         <w:tc>
           <w:tcPr>
-            <w:tcW w:w="3272" w:type="dxa"/>
+            <w:tcW w:w="2835" w:type="dxa"/>
             <w:tcBorders>
               <w:top w:val="single" w:sz="4" w:space="0" w:color="auto"/>
               <w:left w:val="nil"/>
@@ -12674,7 +12636,7 @@
         </w:tc>
         <w:tc>
           <w:tcPr>
-            <w:tcW w:w="2818" w:type="dxa"/>
+            <w:tcW w:w="2835" w:type="dxa"/>
             <w:tcBorders>
               <w:top w:val="single" w:sz="4" w:space="0" w:color="auto"/>
               <w:left w:val="nil"/>
@@ -12689,21 +12651,12 @@
                 <w:lang w:val="en-GB"/>
               </w:rPr>
             </w:pPr>
-            <w:proofErr w:type="spellStart"/>
             <w:r>
               <w:rPr>
                 <w:rFonts w:ascii="Avenir Next LT Pro Light" w:hAnsi="Avenir Next LT Pro Light"/>
                 <w:lang w:val="en-GB"/>
               </w:rPr>
-              <w:t>ArrayList</w:t>
-            </w:r>
-            <w:proofErr w:type="spellEnd"/>
-            <w:r>
-              <w:rPr>
-                <w:rFonts w:ascii="Avenir Next LT Pro Light" w:hAnsi="Avenir Next LT Pro Light"/>
-                <w:lang w:val="en-GB"/>
-              </w:rPr>
-              <w:t>&lt;</w:t>
+              <w:t>ArrayList&lt;</w:t>
             </w:r>
             <w:proofErr w:type="spellStart"/>
             <w:r>
@@ -12727,7 +12680,7 @@
       <w:tr>
         <w:tc>
           <w:tcPr>
-            <w:tcW w:w="3544" w:type="dxa"/>
+            <w:tcW w:w="3261" w:type="dxa"/>
             <w:tcBorders>
               <w:top w:val="single" w:sz="4" w:space="0" w:color="auto"/>
               <w:left w:val="nil"/>
@@ -12742,7 +12695,6 @@
                 <w:lang w:val="en-GB"/>
               </w:rPr>
             </w:pPr>
-            <w:proofErr w:type="spellStart"/>
             <w:r>
               <w:rPr>
                 <w:rFonts w:ascii="Avenir Next LT Pro Light" w:hAnsi="Avenir Next LT Pro Light"/>
@@ -12750,12 +12702,11 @@
               </w:rPr>
               <w:t>getStationGeonameIdfromWS</w:t>
             </w:r>
-            <w:proofErr w:type="spellEnd"/>
-          </w:p>
-        </w:tc>
-        <w:tc>
-          <w:tcPr>
-            <w:tcW w:w="3272" w:type="dxa"/>
+          </w:p>
+        </w:tc>
+        <w:tc>
+          <w:tcPr>
+            <w:tcW w:w="2835" w:type="dxa"/>
             <w:tcBorders>
               <w:top w:val="single" w:sz="4" w:space="0" w:color="auto"/>
               <w:left w:val="nil"/>
@@ -12790,7 +12741,7 @@
         </w:tc>
         <w:tc>
           <w:tcPr>
-            <w:tcW w:w="2818" w:type="dxa"/>
+            <w:tcW w:w="2835" w:type="dxa"/>
             <w:tcBorders>
               <w:top w:val="single" w:sz="4" w:space="0" w:color="auto"/>
               <w:left w:val="nil"/>
@@ -12805,37 +12756,12 @@
                 <w:lang w:val="en-GB"/>
               </w:rPr>
             </w:pPr>
-            <w:proofErr w:type="spellStart"/>
             <w:r>
               <w:rPr>
                 <w:rFonts w:ascii="Avenir Next LT Pro Light" w:hAnsi="Avenir Next LT Pro Light"/>
                 <w:lang w:val="en-GB"/>
               </w:rPr>
-              <w:t>ArrayList</w:t>
-            </w:r>
-            <w:proofErr w:type="spellEnd"/>
-            <w:r>
-              <w:rPr>
-                <w:rFonts w:ascii="Avenir Next LT Pro Light" w:hAnsi="Avenir Next LT Pro Light"/>
-                <w:lang w:val="en-GB"/>
-              </w:rPr>
-              <w:t>&lt;</w:t>
-            </w:r>
-            <w:proofErr w:type="spellStart"/>
-            <w:r>
-              <w:rPr>
-                <w:rFonts w:ascii="Avenir Next LT Pro Light" w:hAnsi="Avenir Next LT Pro Light"/>
-                <w:lang w:val="en-GB"/>
-              </w:rPr>
-              <w:t>JStazione</w:t>
-            </w:r>
-            <w:proofErr w:type="spellEnd"/>
-            <w:r>
-              <w:rPr>
-                <w:rFonts w:ascii="Avenir Next LT Pro Light" w:hAnsi="Avenir Next LT Pro Light"/>
-                <w:lang w:val="en-GB"/>
-              </w:rPr>
-              <w:t>&gt;</w:t>
+              <w:t>ArrayList&lt;JStazione&gt;</w:t>
             </w:r>
           </w:p>
         </w:tc>
@@ -12843,7 +12769,7 @@
       <w:tr>
         <w:tc>
           <w:tcPr>
-            <w:tcW w:w="3544" w:type="dxa"/>
+            <w:tcW w:w="3261" w:type="dxa"/>
             <w:tcBorders>
               <w:top w:val="single" w:sz="4" w:space="0" w:color="auto"/>
               <w:left w:val="nil"/>
@@ -12871,7 +12797,7 @@
         </w:tc>
         <w:tc>
           <w:tcPr>
-            <w:tcW w:w="3272" w:type="dxa"/>
+            <w:tcW w:w="2835" w:type="dxa"/>
             <w:tcBorders>
               <w:top w:val="single" w:sz="4" w:space="0" w:color="auto"/>
               <w:left w:val="nil"/>
@@ -12906,7 +12832,7 @@
         </w:tc>
         <w:tc>
           <w:tcPr>
-            <w:tcW w:w="2818" w:type="dxa"/>
+            <w:tcW w:w="2835" w:type="dxa"/>
             <w:tcBorders>
               <w:top w:val="single" w:sz="4" w:space="0" w:color="auto"/>
               <w:left w:val="nil"/>
@@ -12934,7 +12860,7 @@
       <w:tr>
         <w:tc>
           <w:tcPr>
-            <w:tcW w:w="3544" w:type="dxa"/>
+            <w:tcW w:w="3261" w:type="dxa"/>
             <w:tcBorders>
               <w:top w:val="single" w:sz="4" w:space="0" w:color="auto"/>
               <w:left w:val="nil"/>
@@ -12962,7 +12888,7 @@
         </w:tc>
         <w:tc>
           <w:tcPr>
-            <w:tcW w:w="3272" w:type="dxa"/>
+            <w:tcW w:w="2835" w:type="dxa"/>
             <w:tcBorders>
               <w:top w:val="single" w:sz="4" w:space="0" w:color="auto"/>
               <w:left w:val="nil"/>
@@ -12997,7 +12923,7 @@
         </w:tc>
         <w:tc>
           <w:tcPr>
-            <w:tcW w:w="2818" w:type="dxa"/>
+            <w:tcW w:w="2835" w:type="dxa"/>
             <w:tcBorders>
               <w:top w:val="single" w:sz="4" w:space="0" w:color="auto"/>
               <w:left w:val="nil"/>
@@ -13025,7 +12951,7 @@
       <w:tr>
         <w:tc>
           <w:tcPr>
-            <w:tcW w:w="3544" w:type="dxa"/>
+            <w:tcW w:w="3261" w:type="dxa"/>
             <w:tcBorders>
               <w:top w:val="single" w:sz="4" w:space="0" w:color="auto"/>
               <w:left w:val="nil"/>
@@ -13046,6 +12972,7 @@
                 <w:rFonts w:ascii="Avenir Next LT Pro Light" w:hAnsi="Avenir Next LT Pro Light"/>
                 <w:lang w:val="en-GB"/>
               </w:rPr>
+              <w:lastRenderedPageBreak/>
               <w:t>checkUserAlreadyExistsByUsername</w:t>
             </w:r>
             <w:proofErr w:type="spellEnd"/>
@@ -13053,7 +12980,7 @@
         </w:tc>
         <w:tc>
           <w:tcPr>
-            <w:tcW w:w="3272" w:type="dxa"/>
+            <w:tcW w:w="2835" w:type="dxa"/>
             <w:tcBorders>
               <w:top w:val="single" w:sz="4" w:space="0" w:color="auto"/>
               <w:left w:val="nil"/>
@@ -13079,7 +13006,7 @@
         </w:tc>
         <w:tc>
           <w:tcPr>
-            <w:tcW w:w="2818" w:type="dxa"/>
+            <w:tcW w:w="2835" w:type="dxa"/>
             <w:tcBorders>
               <w:top w:val="single" w:sz="4" w:space="0" w:color="auto"/>
               <w:left w:val="nil"/>
@@ -13107,7 +13034,7 @@
       <w:tr>
         <w:tc>
           <w:tcPr>
-            <w:tcW w:w="3544" w:type="dxa"/>
+            <w:tcW w:w="3261" w:type="dxa"/>
             <w:tcBorders>
               <w:top w:val="single" w:sz="4" w:space="0" w:color="auto"/>
               <w:left w:val="nil"/>
@@ -13135,7 +13062,7 @@
         </w:tc>
         <w:tc>
           <w:tcPr>
-            <w:tcW w:w="3272" w:type="dxa"/>
+            <w:tcW w:w="2835" w:type="dxa"/>
             <w:tcBorders>
               <w:top w:val="single" w:sz="4" w:space="0" w:color="auto"/>
               <w:left w:val="nil"/>
@@ -13170,22 +13097,13 @@
                 <w:rFonts w:ascii="Avenir Next LT Pro Light" w:hAnsi="Avenir Next LT Pro Light"/>
                 <w:lang w:val="en-GB"/>
               </w:rPr>
-              <w:t xml:space="preserve">String </w:t>
-            </w:r>
-            <w:proofErr w:type="spellStart"/>
-            <w:r>
-              <w:rPr>
-                <w:rFonts w:ascii="Avenir Next LT Pro Light" w:hAnsi="Avenir Next LT Pro Light"/>
-                <w:lang w:val="en-GB"/>
-              </w:rPr>
-              <w:t>nome</w:t>
-            </w:r>
-            <w:proofErr w:type="spellEnd"/>
-          </w:p>
-        </w:tc>
-        <w:tc>
-          <w:tcPr>
-            <w:tcW w:w="2818" w:type="dxa"/>
+              <w:t>String nome</w:t>
+            </w:r>
+          </w:p>
+        </w:tc>
+        <w:tc>
+          <w:tcPr>
+            <w:tcW w:w="2835" w:type="dxa"/>
             <w:tcBorders>
               <w:top w:val="single" w:sz="4" w:space="0" w:color="auto"/>
               <w:left w:val="nil"/>
@@ -13213,7 +13131,7 @@
       <w:tr>
         <w:tc>
           <w:tcPr>
-            <w:tcW w:w="3544" w:type="dxa"/>
+            <w:tcW w:w="3261" w:type="dxa"/>
             <w:tcBorders>
               <w:top w:val="single" w:sz="4" w:space="0" w:color="auto"/>
               <w:left w:val="nil"/>
@@ -13241,7 +13159,7 @@
         </w:tc>
         <w:tc>
           <w:tcPr>
-            <w:tcW w:w="3272" w:type="dxa"/>
+            <w:tcW w:w="2835" w:type="dxa"/>
             <w:tcBorders>
               <w:top w:val="single" w:sz="4" w:space="0" w:color="auto"/>
               <w:left w:val="nil"/>
@@ -13276,6 +13194,21 @@
                 <w:rFonts w:ascii="Avenir Next LT Pro Light" w:hAnsi="Avenir Next LT Pro Light"/>
                 <w:lang w:val="en-GB"/>
               </w:rPr>
+              <w:t>String nome</w:t>
+            </w:r>
+          </w:p>
+          <w:p>
+            <w:pPr>
+              <w:rPr>
+                <w:rFonts w:ascii="Avenir Next LT Pro Light" w:hAnsi="Avenir Next LT Pro Light"/>
+                <w:lang w:val="en-GB"/>
+              </w:rPr>
+            </w:pPr>
+            <w:r>
+              <w:rPr>
+                <w:rFonts w:ascii="Avenir Next LT Pro Light" w:hAnsi="Avenir Next LT Pro Light"/>
+                <w:lang w:val="en-GB"/>
+              </w:rPr>
               <w:t xml:space="preserve">String </w:t>
             </w:r>
             <w:proofErr w:type="spellStart"/>
@@ -13284,7 +13217,7 @@
                 <w:rFonts w:ascii="Avenir Next LT Pro Light" w:hAnsi="Avenir Next LT Pro Light"/>
                 <w:lang w:val="en-GB"/>
               </w:rPr>
-              <w:t>nome</w:t>
+              <w:t>country_code</w:t>
             </w:r>
             <w:proofErr w:type="spellEnd"/>
           </w:p>
@@ -13300,38 +13233,13 @@
                 <w:rFonts w:ascii="Avenir Next LT Pro Light" w:hAnsi="Avenir Next LT Pro Light"/>
                 <w:lang w:val="en-GB"/>
               </w:rPr>
-              <w:lastRenderedPageBreak/>
-              <w:t xml:space="preserve">String </w:t>
-            </w:r>
-            <w:proofErr w:type="spellStart"/>
-            <w:r>
-              <w:rPr>
-                <w:rFonts w:ascii="Avenir Next LT Pro Light" w:hAnsi="Avenir Next LT Pro Light"/>
-                <w:lang w:val="en-GB"/>
-              </w:rPr>
-              <w:t>country_code</w:t>
-            </w:r>
-            <w:proofErr w:type="spellEnd"/>
-          </w:p>
-          <w:p>
-            <w:pPr>
-              <w:rPr>
-                <w:rFonts w:ascii="Avenir Next LT Pro Light" w:hAnsi="Avenir Next LT Pro Light"/>
-                <w:lang w:val="en-GB"/>
-              </w:rPr>
-            </w:pPr>
-            <w:r>
-              <w:rPr>
-                <w:rFonts w:ascii="Avenir Next LT Pro Light" w:hAnsi="Avenir Next LT Pro Light"/>
-                <w:lang w:val="en-GB"/>
-              </w:rPr>
               <w:t>JCoordinate coordinate</w:t>
             </w:r>
           </w:p>
         </w:tc>
         <w:tc>
           <w:tcPr>
-            <w:tcW w:w="2818" w:type="dxa"/>
+            <w:tcW w:w="2835" w:type="dxa"/>
             <w:tcBorders>
               <w:top w:val="single" w:sz="4" w:space="0" w:color="auto"/>
               <w:left w:val="nil"/>
@@ -13351,7 +13259,6 @@
                 <w:rFonts w:ascii="Avenir Next LT Pro Light" w:hAnsi="Avenir Next LT Pro Light"/>
                 <w:lang w:val="en-GB"/>
               </w:rPr>
-              <w:lastRenderedPageBreak/>
               <w:t>boolean</w:t>
             </w:r>
           </w:p>
@@ -13360,7 +13267,7 @@
       <w:tr>
         <w:tc>
           <w:tcPr>
-            <w:tcW w:w="3544" w:type="dxa"/>
+            <w:tcW w:w="3261" w:type="dxa"/>
             <w:tcBorders>
               <w:top w:val="single" w:sz="4" w:space="0" w:color="auto"/>
               <w:left w:val="nil"/>
@@ -13388,7 +13295,7 @@
         </w:tc>
         <w:tc>
           <w:tcPr>
-            <w:tcW w:w="3272" w:type="dxa"/>
+            <w:tcW w:w="2835" w:type="dxa"/>
             <w:tcBorders>
               <w:top w:val="single" w:sz="4" w:space="0" w:color="auto"/>
               <w:left w:val="nil"/>
@@ -13408,45 +13315,80 @@
                 <w:rFonts w:ascii="Avenir Next LT Pro Light" w:hAnsi="Avenir Next LT Pro Light"/>
                 <w:lang w:val="en-GB"/>
               </w:rPr>
+              <w:t>String nome</w:t>
+            </w:r>
+          </w:p>
+          <w:p>
+            <w:pPr>
+              <w:rPr>
+                <w:rFonts w:ascii="Avenir Next LT Pro Light" w:hAnsi="Avenir Next LT Pro Light"/>
+                <w:lang w:val="en-GB"/>
+              </w:rPr>
+            </w:pPr>
+            <w:r>
+              <w:rPr>
+                <w:rFonts w:ascii="Avenir Next LT Pro Light" w:hAnsi="Avenir Next LT Pro Light"/>
+                <w:lang w:val="en-GB"/>
+              </w:rPr>
               <w:t xml:space="preserve">String </w:t>
             </w:r>
-            <w:proofErr w:type="spellStart"/>
             <w:r>
               <w:rPr>
                 <w:rFonts w:ascii="Avenir Next LT Pro Light" w:hAnsi="Avenir Next LT Pro Light"/>
                 <w:lang w:val="en-GB"/>
               </w:rPr>
-              <w:t>nome</w:t>
-            </w:r>
-            <w:proofErr w:type="spellEnd"/>
-            <w:r>
+              <w:t>cognome</w:t>
+            </w:r>
+          </w:p>
+          <w:p>
+            <w:pPr>
               <w:rPr>
                 <w:rFonts w:ascii="Avenir Next LT Pro Light" w:hAnsi="Avenir Next LT Pro Light"/>
                 <w:lang w:val="en-GB"/>
               </w:rPr>
-              <w:t xml:space="preserve">, String </w:t>
-            </w:r>
-            <w:proofErr w:type="spellStart"/>
+            </w:pPr>
             <w:r>
               <w:rPr>
                 <w:rFonts w:ascii="Avenir Next LT Pro Light" w:hAnsi="Avenir Next LT Pro Light"/>
                 <w:lang w:val="en-GB"/>
               </w:rPr>
-              <w:t>cognome</w:t>
-            </w:r>
-            <w:proofErr w:type="spellEnd"/>
-            <w:r>
+              <w:t>String password</w:t>
+            </w:r>
+          </w:p>
+          <w:p>
+            <w:pPr>
               <w:rPr>
                 <w:rFonts w:ascii="Avenir Next LT Pro Light" w:hAnsi="Avenir Next LT Pro Light"/>
                 <w:lang w:val="en-GB"/>
               </w:rPr>
-              <w:t>, String password, Integer geoname_id, String codiceOperatore</w:t>
-            </w:r>
-          </w:p>
-        </w:tc>
-        <w:tc>
-          <w:tcPr>
-            <w:tcW w:w="2818" w:type="dxa"/>
+            </w:pPr>
+            <w:r>
+              <w:rPr>
+                <w:rFonts w:ascii="Avenir Next LT Pro Light" w:hAnsi="Avenir Next LT Pro Light"/>
+                <w:lang w:val="en-GB"/>
+              </w:rPr>
+              <w:t>Integer geoname_id</w:t>
+            </w:r>
+          </w:p>
+          <w:p>
+            <w:pPr>
+              <w:rPr>
+                <w:rFonts w:ascii="Avenir Next LT Pro Light" w:hAnsi="Avenir Next LT Pro Light"/>
+                <w:lang w:val="en-GB"/>
+              </w:rPr>
+            </w:pPr>
+            <w:r>
+              <w:rPr>
+                <w:rFonts w:ascii="Avenir Next LT Pro Light" w:hAnsi="Avenir Next LT Pro Light"/>
+                <w:lang w:val="en-GB"/>
+              </w:rPr>
+              <w:t>String codiceOperatore</w:t>
+            </w:r>
+          </w:p>
+        </w:tc>
+        <w:tc>
+          <w:tcPr>
+            <w:tcW w:w="2835" w:type="dxa"/>
             <w:tcBorders>
               <w:top w:val="single" w:sz="4" w:space="0" w:color="auto"/>
               <w:left w:val="nil"/>
@@ -13474,7 +13416,7 @@
       <w:tr>
         <w:tc>
           <w:tcPr>
-            <w:tcW w:w="3544" w:type="dxa"/>
+            <w:tcW w:w="3261" w:type="dxa"/>
             <w:tcBorders>
               <w:top w:val="single" w:sz="4" w:space="0" w:color="auto"/>
               <w:left w:val="nil"/>
@@ -13502,7 +13444,7 @@
         </w:tc>
         <w:tc>
           <w:tcPr>
-            <w:tcW w:w="3272" w:type="dxa"/>
+            <w:tcW w:w="2835" w:type="dxa"/>
             <w:tcBorders>
               <w:top w:val="single" w:sz="4" w:space="0" w:color="auto"/>
               <w:left w:val="nil"/>
@@ -13522,37 +13464,28 @@
                 <w:rFonts w:ascii="Avenir Next LT Pro Light" w:hAnsi="Avenir Next LT Pro Light"/>
                 <w:lang w:val="en-GB"/>
               </w:rPr>
-              <w:t xml:space="preserve">String </w:t>
-            </w:r>
-            <w:proofErr w:type="spellStart"/>
-            <w:r>
+              <w:t>String nome</w:t>
+            </w:r>
+          </w:p>
+          <w:p>
+            <w:pPr>
               <w:rPr>
                 <w:rFonts w:ascii="Avenir Next LT Pro Light" w:hAnsi="Avenir Next LT Pro Light"/>
                 <w:lang w:val="en-GB"/>
               </w:rPr>
-              <w:t>nome</w:t>
-            </w:r>
-            <w:proofErr w:type="spellEnd"/>
-          </w:p>
-          <w:p>
-            <w:pPr>
+            </w:pPr>
+            <w:r>
               <w:rPr>
                 <w:rFonts w:ascii="Avenir Next LT Pro Light" w:hAnsi="Avenir Next LT Pro Light"/>
                 <w:lang w:val="en-GB"/>
               </w:rPr>
-            </w:pPr>
-            <w:r>
-              <w:rPr>
-                <w:rFonts w:ascii="Avenir Next LT Pro Light" w:hAnsi="Avenir Next LT Pro Light"/>
-                <w:lang w:val="en-GB"/>
-              </w:rPr>
               <w:t>String geoname_id</w:t>
             </w:r>
           </w:p>
         </w:tc>
         <w:tc>
           <w:tcPr>
-            <w:tcW w:w="2818" w:type="dxa"/>
+            <w:tcW w:w="2835" w:type="dxa"/>
             <w:tcBorders>
               <w:top w:val="single" w:sz="4" w:space="0" w:color="auto"/>
               <w:left w:val="nil"/>
@@ -13580,7 +13513,802 @@
       <w:tr>
         <w:tc>
           <w:tcPr>
-            <w:tcW w:w="3544" w:type="dxa"/>
+            <w:tcW w:w="3261" w:type="dxa"/>
+            <w:tcBorders>
+              <w:top w:val="single" w:sz="4" w:space="0" w:color="auto"/>
+              <w:left w:val="nil"/>
+              <w:bottom w:val="single" w:sz="4" w:space="0" w:color="auto"/>
+              <w:right w:val="nil"/>
+            </w:tcBorders>
+          </w:tcPr>
+          <w:p>
+            <w:pPr>
+              <w:rPr>
+                <w:rFonts w:ascii="Avenir Next LT Pro Light" w:hAnsi="Avenir Next LT Pro Light"/>
+                <w:lang w:val="en-GB"/>
+              </w:rPr>
+            </w:pPr>
+            <w:proofErr w:type="spellStart"/>
+            <w:r>
+              <w:rPr>
+                <w:rFonts w:ascii="Avenir Next LT Pro Light" w:hAnsi="Avenir Next LT Pro Light"/>
+                <w:lang w:val="en-GB"/>
+              </w:rPr>
+              <w:t>checkAreeInteresse</w:t>
+            </w:r>
+            <w:proofErr w:type="spellEnd"/>
+          </w:p>
+        </w:tc>
+        <w:tc>
+          <w:tcPr>
+            <w:tcW w:w="2835" w:type="dxa"/>
+            <w:tcBorders>
+              <w:top w:val="single" w:sz="4" w:space="0" w:color="auto"/>
+              <w:left w:val="nil"/>
+              <w:bottom w:val="single" w:sz="4" w:space="0" w:color="auto"/>
+              <w:right w:val="nil"/>
+            </w:tcBorders>
+          </w:tcPr>
+          <w:p>
+            <w:pPr>
+              <w:rPr>
+                <w:rFonts w:ascii="Avenir Next LT Pro Light" w:hAnsi="Avenir Next LT Pro Light"/>
+                <w:lang w:val="en-GB"/>
+              </w:rPr>
+            </w:pPr>
+            <w:r>
+              <w:rPr>
+                <w:rFonts w:ascii="Avenir Next LT Pro Light" w:hAnsi="Avenir Next LT Pro Light"/>
+                <w:lang w:val="en-GB"/>
+              </w:rPr>
+              <w:t>String nome</w:t>
+            </w:r>
+          </w:p>
+          <w:p>
+            <w:pPr>
+              <w:rPr>
+                <w:rFonts w:ascii="Avenir Next LT Pro Light" w:hAnsi="Avenir Next LT Pro Light"/>
+                <w:lang w:val="en-GB"/>
+              </w:rPr>
+            </w:pPr>
+            <w:r>
+              <w:rPr>
+                <w:rFonts w:ascii="Avenir Next LT Pro Light" w:hAnsi="Avenir Next LT Pro Light"/>
+                <w:lang w:val="en-GB"/>
+              </w:rPr>
+              <w:t>String geoname_id</w:t>
+            </w:r>
+          </w:p>
+        </w:tc>
+        <w:tc>
+          <w:tcPr>
+            <w:tcW w:w="2835" w:type="dxa"/>
+            <w:tcBorders>
+              <w:top w:val="single" w:sz="4" w:space="0" w:color="auto"/>
+              <w:left w:val="nil"/>
+              <w:bottom w:val="single" w:sz="4" w:space="0" w:color="auto"/>
+              <w:right w:val="nil"/>
+            </w:tcBorders>
+          </w:tcPr>
+          <w:p>
+            <w:pPr>
+              <w:rPr>
+                <w:rFonts w:ascii="Avenir Next LT Pro Light" w:hAnsi="Avenir Next LT Pro Light"/>
+                <w:lang w:val="en-GB"/>
+              </w:rPr>
+            </w:pPr>
+            <w:r>
+              <w:rPr>
+                <w:rFonts w:ascii="Avenir Next LT Pro Light" w:hAnsi="Avenir Next LT Pro Light"/>
+                <w:lang w:val="en-GB"/>
+              </w:rPr>
+              <w:t>boolean</w:t>
+            </w:r>
+          </w:p>
+        </w:tc>
+      </w:tr>
+      <w:tr>
+        <w:tc>
+          <w:tcPr>
+            <w:tcW w:w="3261" w:type="dxa"/>
+            <w:tcBorders>
+              <w:top w:val="single" w:sz="4" w:space="0" w:color="auto"/>
+              <w:left w:val="nil"/>
+              <w:bottom w:val="single" w:sz="4" w:space="0" w:color="auto"/>
+              <w:right w:val="nil"/>
+            </w:tcBorders>
+          </w:tcPr>
+          <w:p>
+            <w:pPr>
+              <w:rPr>
+                <w:rFonts w:ascii="Avenir Next LT Pro Light" w:hAnsi="Avenir Next LT Pro Light"/>
+                <w:lang w:val="en-GB"/>
+              </w:rPr>
+            </w:pPr>
+            <w:proofErr w:type="spellStart"/>
+            <w:r>
+              <w:rPr>
+                <w:rFonts w:ascii="Avenir Next LT Pro Light" w:hAnsi="Avenir Next LT Pro Light"/>
+                <w:lang w:val="en-GB"/>
+              </w:rPr>
+              <w:t>AddPrevisione</w:t>
+            </w:r>
+            <w:proofErr w:type="spellEnd"/>
+          </w:p>
+        </w:tc>
+        <w:tc>
+          <w:tcPr>
+            <w:tcW w:w="2835" w:type="dxa"/>
+            <w:tcBorders>
+              <w:top w:val="single" w:sz="4" w:space="0" w:color="auto"/>
+              <w:left w:val="nil"/>
+              <w:bottom w:val="single" w:sz="4" w:space="0" w:color="auto"/>
+              <w:right w:val="nil"/>
+            </w:tcBorders>
+          </w:tcPr>
+          <w:p>
+            <w:pPr>
+              <w:rPr>
+                <w:rFonts w:ascii="Avenir Next LT Pro Light" w:hAnsi="Avenir Next LT Pro Light"/>
+                <w:lang w:val="en-GB"/>
+              </w:rPr>
+            </w:pPr>
+            <w:r>
+              <w:rPr>
+                <w:rFonts w:ascii="Avenir Next LT Pro Light" w:hAnsi="Avenir Next LT Pro Light"/>
+                <w:lang w:val="en-GB"/>
+              </w:rPr>
+              <w:t>Date data</w:t>
+            </w:r>
+          </w:p>
+          <w:p>
+            <w:pPr>
+              <w:rPr>
+                <w:rFonts w:ascii="Avenir Next LT Pro Light" w:hAnsi="Avenir Next LT Pro Light"/>
+                <w:lang w:val="en-GB"/>
+              </w:rPr>
+            </w:pPr>
+            <w:r>
+              <w:rPr>
+                <w:rFonts w:ascii="Avenir Next LT Pro Light" w:hAnsi="Avenir Next LT Pro Light"/>
+                <w:lang w:val="en-GB"/>
+              </w:rPr>
+              <w:t>Integer id_area</w:t>
+            </w:r>
+          </w:p>
+          <w:p>
+            <w:pPr>
+              <w:rPr>
+                <w:rFonts w:ascii="Avenir Next LT Pro Light" w:hAnsi="Avenir Next LT Pro Light"/>
+                <w:lang w:val="en-GB"/>
+              </w:rPr>
+            </w:pPr>
+            <w:r>
+              <w:rPr>
+                <w:rFonts w:ascii="Avenir Next LT Pro Light" w:hAnsi="Avenir Next LT Pro Light"/>
+                <w:lang w:val="en-GB"/>
+              </w:rPr>
+              <w:t>String id_centro</w:t>
+            </w:r>
+          </w:p>
+          <w:p>
+            <w:pPr>
+              <w:rPr>
+                <w:rFonts w:ascii="Avenir Next LT Pro Light" w:hAnsi="Avenir Next LT Pro Light"/>
+              </w:rPr>
+            </w:pPr>
+            <w:r>
+              <w:rPr>
+                <w:rFonts w:ascii="Avenir Next LT Pro Light" w:hAnsi="Avenir Next LT Pro Light"/>
+              </w:rPr>
+              <w:t>Integer username</w:t>
+            </w:r>
+          </w:p>
+          <w:p>
+            <w:pPr>
+              <w:rPr>
+                <w:rFonts w:ascii="Avenir Next LT Pro Light" w:hAnsi="Avenir Next LT Pro Light"/>
+              </w:rPr>
+            </w:pPr>
+            <w:r>
+              <w:rPr>
+                <w:rFonts w:ascii="Avenir Next LT Pro Light" w:hAnsi="Avenir Next LT Pro Light"/>
+              </w:rPr>
+              <w:t>String vVento</w:t>
+            </w:r>
+          </w:p>
+          <w:p>
+            <w:pPr>
+              <w:rPr>
+                <w:rFonts w:ascii="Avenir Next LT Pro Light" w:hAnsi="Avenir Next LT Pro Light"/>
+              </w:rPr>
+            </w:pPr>
+            <w:r>
+              <w:rPr>
+                <w:rFonts w:ascii="Avenir Next LT Pro Light" w:hAnsi="Avenir Next LT Pro Light"/>
+              </w:rPr>
+              <w:t>String pUmidita</w:t>
+            </w:r>
+          </w:p>
+          <w:p>
+            <w:pPr>
+              <w:rPr>
+                <w:rFonts w:ascii="Avenir Next LT Pro Light" w:hAnsi="Avenir Next LT Pro Light"/>
+              </w:rPr>
+            </w:pPr>
+            <w:r>
+              <w:rPr>
+                <w:rFonts w:ascii="Avenir Next LT Pro Light" w:hAnsi="Avenir Next LT Pro Light"/>
+              </w:rPr>
+              <w:t>String pressione</w:t>
+            </w:r>
+          </w:p>
+          <w:p>
+            <w:pPr>
+              <w:rPr>
+                <w:rFonts w:ascii="Avenir Next LT Pro Light" w:hAnsi="Avenir Next LT Pro Light"/>
+              </w:rPr>
+            </w:pPr>
+            <w:r>
+              <w:rPr>
+                <w:rFonts w:ascii="Avenir Next LT Pro Light" w:hAnsi="Avenir Next LT Pro Light"/>
+              </w:rPr>
+              <w:t>String temperatura</w:t>
+            </w:r>
+          </w:p>
+          <w:p>
+            <w:pPr>
+              <w:rPr>
+                <w:rFonts w:ascii="Avenir Next LT Pro Light" w:hAnsi="Avenir Next LT Pro Light"/>
+              </w:rPr>
+            </w:pPr>
+            <w:r>
+              <w:rPr>
+                <w:rFonts w:ascii="Avenir Next LT Pro Light" w:hAnsi="Avenir Next LT Pro Light"/>
+              </w:rPr>
+              <w:t>String precipitazioni</w:t>
+            </w:r>
+          </w:p>
+          <w:p>
+            <w:pPr>
+              <w:rPr>
+                <w:rFonts w:ascii="Avenir Next LT Pro Light" w:hAnsi="Avenir Next LT Pro Light"/>
+              </w:rPr>
+            </w:pPr>
+            <w:r>
+              <w:rPr>
+                <w:rFonts w:ascii="Avenir Next LT Pro Light" w:hAnsi="Avenir Next LT Pro Light"/>
+              </w:rPr>
+              <w:t>String aGhiacciai</w:t>
+            </w:r>
+          </w:p>
+          <w:p>
+            <w:pPr>
+              <w:rPr>
+                <w:rFonts w:ascii="Avenir Next LT Pro Light" w:hAnsi="Avenir Next LT Pro Light"/>
+              </w:rPr>
+            </w:pPr>
+            <w:r>
+              <w:rPr>
+                <w:rFonts w:ascii="Avenir Next LT Pro Light" w:hAnsi="Avenir Next LT Pro Light"/>
+              </w:rPr>
+              <w:t>String mGhiacciai</w:t>
+            </w:r>
+          </w:p>
+          <w:p>
+            <w:pPr>
+              <w:rPr>
+                <w:rFonts w:ascii="Avenir Next LT Pro Light" w:hAnsi="Avenir Next LT Pro Light"/>
+              </w:rPr>
+            </w:pPr>
+            <w:r>
+              <w:rPr>
+                <w:rFonts w:ascii="Avenir Next LT Pro Light" w:hAnsi="Avenir Next LT Pro Light"/>
+              </w:rPr>
+              <w:t>String nVento</w:t>
+            </w:r>
+          </w:p>
+          <w:p>
+            <w:pPr>
+              <w:rPr>
+                <w:rFonts w:ascii="Avenir Next LT Pro Light" w:hAnsi="Avenir Next LT Pro Light"/>
+              </w:rPr>
+            </w:pPr>
+            <w:r>
+              <w:rPr>
+                <w:rFonts w:ascii="Avenir Next LT Pro Light" w:hAnsi="Avenir Next LT Pro Light"/>
+              </w:rPr>
+              <w:t>String nUmidita</w:t>
+            </w:r>
+          </w:p>
+          <w:p>
+            <w:pPr>
+              <w:rPr>
+                <w:rFonts w:ascii="Avenir Next LT Pro Light" w:hAnsi="Avenir Next LT Pro Light"/>
+              </w:rPr>
+            </w:pPr>
+            <w:r>
+              <w:rPr>
+                <w:rFonts w:ascii="Avenir Next LT Pro Light" w:hAnsi="Avenir Next LT Pro Light"/>
+              </w:rPr>
+              <w:t>String nPRessione</w:t>
+            </w:r>
+          </w:p>
+          <w:p>
+            <w:pPr>
+              <w:rPr>
+                <w:rFonts w:ascii="Avenir Next LT Pro Light" w:hAnsi="Avenir Next LT Pro Light"/>
+              </w:rPr>
+            </w:pPr>
+            <w:r>
+              <w:rPr>
+                <w:rFonts w:ascii="Avenir Next LT Pro Light" w:hAnsi="Avenir Next LT Pro Light"/>
+              </w:rPr>
+              <w:t>String nTemperatura</w:t>
+            </w:r>
+          </w:p>
+          <w:p>
+            <w:pPr>
+              <w:rPr>
+                <w:rFonts w:ascii="Avenir Next LT Pro Light" w:hAnsi="Avenir Next LT Pro Light"/>
+              </w:rPr>
+            </w:pPr>
+            <w:r>
+              <w:rPr>
+                <w:rFonts w:ascii="Avenir Next LT Pro Light" w:hAnsi="Avenir Next LT Pro Light"/>
+              </w:rPr>
+              <w:t>String nPrecipitazioni</w:t>
+            </w:r>
+          </w:p>
+          <w:p>
+            <w:pPr>
+              <w:rPr>
+                <w:rFonts w:ascii="Avenir Next LT Pro Light" w:hAnsi="Avenir Next LT Pro Light"/>
+              </w:rPr>
+            </w:pPr>
+            <w:r>
+              <w:rPr>
+                <w:rFonts w:ascii="Avenir Next LT Pro Light" w:hAnsi="Avenir Next LT Pro Light"/>
+              </w:rPr>
+              <w:t>String nAGhiacciai</w:t>
+            </w:r>
+          </w:p>
+          <w:p>
+            <w:pPr>
+              <w:rPr>
+                <w:rFonts w:ascii="Avenir Next LT Pro Light" w:hAnsi="Avenir Next LT Pro Light"/>
+              </w:rPr>
+            </w:pPr>
+            <w:r>
+              <w:rPr>
+                <w:rFonts w:ascii="Avenir Next LT Pro Light" w:hAnsi="Avenir Next LT Pro Light"/>
+              </w:rPr>
+              <w:t>String nMGhiacciai</w:t>
+            </w:r>
+          </w:p>
+        </w:tc>
+        <w:tc>
+          <w:tcPr>
+            <w:tcW w:w="2835" w:type="dxa"/>
+            <w:tcBorders>
+              <w:top w:val="single" w:sz="4" w:space="0" w:color="auto"/>
+              <w:left w:val="nil"/>
+              <w:bottom w:val="single" w:sz="4" w:space="0" w:color="auto"/>
+              <w:right w:val="nil"/>
+            </w:tcBorders>
+          </w:tcPr>
+          <w:p>
+            <w:pPr>
+              <w:rPr>
+                <w:rFonts w:ascii="Avenir Next LT Pro Light" w:hAnsi="Avenir Next LT Pro Light"/>
+                <w:lang w:val="en-GB"/>
+              </w:rPr>
+            </w:pPr>
+            <w:r>
+              <w:rPr>
+                <w:rFonts w:ascii="Avenir Next LT Pro Light" w:hAnsi="Avenir Next LT Pro Light"/>
+                <w:lang w:val="en-GB"/>
+              </w:rPr>
+              <w:t>boolean</w:t>
+            </w:r>
+          </w:p>
+        </w:tc>
+      </w:tr>
+      <w:tr>
+        <w:tc>
+          <w:tcPr>
+            <w:tcW w:w="3261" w:type="dxa"/>
+            <w:tcBorders>
+              <w:top w:val="single" w:sz="4" w:space="0" w:color="auto"/>
+              <w:left w:val="nil"/>
+              <w:bottom w:val="single" w:sz="4" w:space="0" w:color="auto"/>
+              <w:right w:val="nil"/>
+            </w:tcBorders>
+          </w:tcPr>
+          <w:p>
+            <w:pPr>
+              <w:rPr>
+                <w:rFonts w:ascii="Avenir Next LT Pro Light" w:hAnsi="Avenir Next LT Pro Light"/>
+                <w:lang w:val="en-GB"/>
+              </w:rPr>
+            </w:pPr>
+            <w:proofErr w:type="spellStart"/>
+            <w:r>
+              <w:rPr>
+                <w:rFonts w:ascii="Avenir Next LT Pro Light" w:hAnsi="Avenir Next LT Pro Light"/>
+                <w:lang w:val="en-GB"/>
+              </w:rPr>
+              <w:t>editPrevisione</w:t>
+            </w:r>
+            <w:proofErr w:type="spellEnd"/>
+          </w:p>
+        </w:tc>
+        <w:tc>
+          <w:tcPr>
+            <w:tcW w:w="2835" w:type="dxa"/>
+            <w:tcBorders>
+              <w:top w:val="single" w:sz="4" w:space="0" w:color="auto"/>
+              <w:left w:val="nil"/>
+              <w:bottom w:val="single" w:sz="4" w:space="0" w:color="auto"/>
+              <w:right w:val="nil"/>
+            </w:tcBorders>
+          </w:tcPr>
+          <w:p>
+            <w:pPr>
+              <w:rPr>
+                <w:rFonts w:ascii="Avenir Next LT Pro Light" w:hAnsi="Avenir Next LT Pro Light"/>
+                <w:lang w:val="en-GB"/>
+              </w:rPr>
+            </w:pPr>
+            <w:r>
+              <w:rPr>
+                <w:rFonts w:ascii="Avenir Next LT Pro Light" w:hAnsi="Avenir Next LT Pro Light"/>
+                <w:lang w:val="en-GB"/>
+              </w:rPr>
+              <w:t>Date data</w:t>
+            </w:r>
+          </w:p>
+          <w:p>
+            <w:pPr>
+              <w:rPr>
+                <w:rFonts w:ascii="Avenir Next LT Pro Light" w:hAnsi="Avenir Next LT Pro Light"/>
+                <w:lang w:val="en-GB"/>
+              </w:rPr>
+            </w:pPr>
+            <w:r>
+              <w:rPr>
+                <w:rFonts w:ascii="Avenir Next LT Pro Light" w:hAnsi="Avenir Next LT Pro Light"/>
+                <w:lang w:val="en-GB"/>
+              </w:rPr>
+              <w:t>Integer id_area</w:t>
+            </w:r>
+          </w:p>
+          <w:p>
+            <w:pPr>
+              <w:rPr>
+                <w:rFonts w:ascii="Avenir Next LT Pro Light" w:hAnsi="Avenir Next LT Pro Light"/>
+                <w:lang w:val="en-GB"/>
+              </w:rPr>
+            </w:pPr>
+            <w:r>
+              <w:rPr>
+                <w:rFonts w:ascii="Avenir Next LT Pro Light" w:hAnsi="Avenir Next LT Pro Light"/>
+                <w:lang w:val="en-GB"/>
+              </w:rPr>
+              <w:t>String id_centro</w:t>
+            </w:r>
+          </w:p>
+          <w:p>
+            <w:pPr>
+              <w:rPr>
+                <w:rFonts w:ascii="Avenir Next LT Pro Light" w:hAnsi="Avenir Next LT Pro Light"/>
+              </w:rPr>
+            </w:pPr>
+            <w:r>
+              <w:rPr>
+                <w:rFonts w:ascii="Avenir Next LT Pro Light" w:hAnsi="Avenir Next LT Pro Light"/>
+              </w:rPr>
+              <w:t>Integer username</w:t>
+            </w:r>
+          </w:p>
+          <w:p>
+            <w:pPr>
+              <w:rPr>
+                <w:rFonts w:ascii="Avenir Next LT Pro Light" w:hAnsi="Avenir Next LT Pro Light"/>
+              </w:rPr>
+            </w:pPr>
+            <w:r>
+              <w:rPr>
+                <w:rFonts w:ascii="Avenir Next LT Pro Light" w:hAnsi="Avenir Next LT Pro Light"/>
+              </w:rPr>
+              <w:t>String vVento</w:t>
+            </w:r>
+          </w:p>
+          <w:p>
+            <w:pPr>
+              <w:rPr>
+                <w:rFonts w:ascii="Avenir Next LT Pro Light" w:hAnsi="Avenir Next LT Pro Light"/>
+              </w:rPr>
+            </w:pPr>
+            <w:r>
+              <w:rPr>
+                <w:rFonts w:ascii="Avenir Next LT Pro Light" w:hAnsi="Avenir Next LT Pro Light"/>
+              </w:rPr>
+              <w:t>String pUmidita</w:t>
+            </w:r>
+          </w:p>
+          <w:p>
+            <w:pPr>
+              <w:rPr>
+                <w:rFonts w:ascii="Avenir Next LT Pro Light" w:hAnsi="Avenir Next LT Pro Light"/>
+              </w:rPr>
+            </w:pPr>
+            <w:r>
+              <w:rPr>
+                <w:rFonts w:ascii="Avenir Next LT Pro Light" w:hAnsi="Avenir Next LT Pro Light"/>
+              </w:rPr>
+              <w:t>String pressione</w:t>
+            </w:r>
+          </w:p>
+          <w:p>
+            <w:pPr>
+              <w:rPr>
+                <w:rFonts w:ascii="Avenir Next LT Pro Light" w:hAnsi="Avenir Next LT Pro Light"/>
+              </w:rPr>
+            </w:pPr>
+            <w:r>
+              <w:rPr>
+                <w:rFonts w:ascii="Avenir Next LT Pro Light" w:hAnsi="Avenir Next LT Pro Light"/>
+              </w:rPr>
+              <w:t>String temperatura</w:t>
+            </w:r>
+          </w:p>
+          <w:p>
+            <w:pPr>
+              <w:rPr>
+                <w:rFonts w:ascii="Avenir Next LT Pro Light" w:hAnsi="Avenir Next LT Pro Light"/>
+              </w:rPr>
+            </w:pPr>
+            <w:r>
+              <w:rPr>
+                <w:rFonts w:ascii="Avenir Next LT Pro Light" w:hAnsi="Avenir Next LT Pro Light"/>
+              </w:rPr>
+              <w:t>String precipitazioni</w:t>
+            </w:r>
+          </w:p>
+          <w:p>
+            <w:pPr>
+              <w:rPr>
+                <w:rFonts w:ascii="Avenir Next LT Pro Light" w:hAnsi="Avenir Next LT Pro Light"/>
+              </w:rPr>
+            </w:pPr>
+            <w:r>
+              <w:rPr>
+                <w:rFonts w:ascii="Avenir Next LT Pro Light" w:hAnsi="Avenir Next LT Pro Light"/>
+              </w:rPr>
+              <w:t>String aGhiacciai</w:t>
+            </w:r>
+          </w:p>
+          <w:p>
+            <w:pPr>
+              <w:rPr>
+                <w:rFonts w:ascii="Avenir Next LT Pro Light" w:hAnsi="Avenir Next LT Pro Light"/>
+              </w:rPr>
+            </w:pPr>
+            <w:r>
+              <w:rPr>
+                <w:rFonts w:ascii="Avenir Next LT Pro Light" w:hAnsi="Avenir Next LT Pro Light"/>
+              </w:rPr>
+              <w:t>String mGhiacciai</w:t>
+            </w:r>
+          </w:p>
+          <w:p>
+            <w:pPr>
+              <w:rPr>
+                <w:rFonts w:ascii="Avenir Next LT Pro Light" w:hAnsi="Avenir Next LT Pro Light"/>
+              </w:rPr>
+            </w:pPr>
+            <w:r>
+              <w:rPr>
+                <w:rFonts w:ascii="Avenir Next LT Pro Light" w:hAnsi="Avenir Next LT Pro Light"/>
+              </w:rPr>
+              <w:t>String nVento</w:t>
+            </w:r>
+          </w:p>
+          <w:p>
+            <w:pPr>
+              <w:rPr>
+                <w:rFonts w:ascii="Avenir Next LT Pro Light" w:hAnsi="Avenir Next LT Pro Light"/>
+              </w:rPr>
+            </w:pPr>
+            <w:r>
+              <w:rPr>
+                <w:rFonts w:ascii="Avenir Next LT Pro Light" w:hAnsi="Avenir Next LT Pro Light"/>
+              </w:rPr>
+              <w:t>String nUmidita</w:t>
+            </w:r>
+          </w:p>
+          <w:p>
+            <w:pPr>
+              <w:rPr>
+                <w:rFonts w:ascii="Avenir Next LT Pro Light" w:hAnsi="Avenir Next LT Pro Light"/>
+              </w:rPr>
+            </w:pPr>
+            <w:r>
+              <w:rPr>
+                <w:rFonts w:ascii="Avenir Next LT Pro Light" w:hAnsi="Avenir Next LT Pro Light"/>
+              </w:rPr>
+              <w:t>String nPRessione</w:t>
+            </w:r>
+          </w:p>
+          <w:p>
+            <w:pPr>
+              <w:rPr>
+                <w:rFonts w:ascii="Avenir Next LT Pro Light" w:hAnsi="Avenir Next LT Pro Light"/>
+              </w:rPr>
+            </w:pPr>
+            <w:r>
+              <w:rPr>
+                <w:rFonts w:ascii="Avenir Next LT Pro Light" w:hAnsi="Avenir Next LT Pro Light"/>
+              </w:rPr>
+              <w:t>String nTemperatura</w:t>
+            </w:r>
+          </w:p>
+          <w:p>
+            <w:pPr>
+              <w:rPr>
+                <w:rFonts w:ascii="Avenir Next LT Pro Light" w:hAnsi="Avenir Next LT Pro Light"/>
+              </w:rPr>
+            </w:pPr>
+            <w:r>
+              <w:rPr>
+                <w:rFonts w:ascii="Avenir Next LT Pro Light" w:hAnsi="Avenir Next LT Pro Light"/>
+              </w:rPr>
+              <w:t>String nPrecipitazioni</w:t>
+            </w:r>
+          </w:p>
+          <w:p>
+            <w:pPr>
+              <w:rPr>
+                <w:rFonts w:ascii="Avenir Next LT Pro Light" w:hAnsi="Avenir Next LT Pro Light"/>
+              </w:rPr>
+            </w:pPr>
+            <w:r>
+              <w:rPr>
+                <w:rFonts w:ascii="Avenir Next LT Pro Light" w:hAnsi="Avenir Next LT Pro Light"/>
+              </w:rPr>
+              <w:t>String nAGhiacciai</w:t>
+            </w:r>
+          </w:p>
+          <w:p>
+            <w:pPr>
+              <w:rPr>
+                <w:rFonts w:ascii="Avenir Next LT Pro Light" w:hAnsi="Avenir Next LT Pro Light"/>
+              </w:rPr>
+            </w:pPr>
+            <w:r>
+              <w:rPr>
+                <w:rFonts w:ascii="Avenir Next LT Pro Light" w:hAnsi="Avenir Next LT Pro Light"/>
+              </w:rPr>
+              <w:lastRenderedPageBreak/>
+              <w:t>String nMGhiacciai</w:t>
+            </w:r>
+          </w:p>
+        </w:tc>
+        <w:tc>
+          <w:tcPr>
+            <w:tcW w:w="2835" w:type="dxa"/>
+            <w:tcBorders>
+              <w:top w:val="single" w:sz="4" w:space="0" w:color="auto"/>
+              <w:left w:val="nil"/>
+              <w:bottom w:val="single" w:sz="4" w:space="0" w:color="auto"/>
+              <w:right w:val="nil"/>
+            </w:tcBorders>
+          </w:tcPr>
+          <w:p>
+            <w:pPr>
+              <w:rPr>
+                <w:rFonts w:ascii="Avenir Next LT Pro Light" w:hAnsi="Avenir Next LT Pro Light"/>
+                <w:lang w:val="en-GB"/>
+              </w:rPr>
+            </w:pPr>
+            <w:r>
+              <w:rPr>
+                <w:rFonts w:ascii="Avenir Next LT Pro Light" w:hAnsi="Avenir Next LT Pro Light"/>
+                <w:lang w:val="en-GB"/>
+              </w:rPr>
+              <w:lastRenderedPageBreak/>
+              <w:t>boolean</w:t>
+            </w:r>
+          </w:p>
+        </w:tc>
+      </w:tr>
+      <w:tr>
+        <w:tc>
+          <w:tcPr>
+            <w:tcW w:w="3261" w:type="dxa"/>
+            <w:tcBorders>
+              <w:top w:val="single" w:sz="4" w:space="0" w:color="auto"/>
+              <w:left w:val="nil"/>
+              <w:bottom w:val="single" w:sz="4" w:space="0" w:color="auto"/>
+              <w:right w:val="nil"/>
+            </w:tcBorders>
+          </w:tcPr>
+          <w:p>
+            <w:pPr>
+              <w:rPr>
+                <w:rFonts w:ascii="Avenir Next LT Pro Light" w:hAnsi="Avenir Next LT Pro Light"/>
+                <w:lang w:val="en-GB"/>
+              </w:rPr>
+            </w:pPr>
+            <w:proofErr w:type="spellStart"/>
+            <w:r>
+              <w:rPr>
+                <w:rFonts w:ascii="Avenir Next LT Pro Light" w:hAnsi="Avenir Next LT Pro Light"/>
+                <w:lang w:val="en-GB"/>
+              </w:rPr>
+              <w:t>removePrevisione</w:t>
+            </w:r>
+            <w:proofErr w:type="spellEnd"/>
+          </w:p>
+        </w:tc>
+        <w:tc>
+          <w:tcPr>
+            <w:tcW w:w="2835" w:type="dxa"/>
+            <w:tcBorders>
+              <w:top w:val="single" w:sz="4" w:space="0" w:color="auto"/>
+              <w:left w:val="nil"/>
+              <w:bottom w:val="single" w:sz="4" w:space="0" w:color="auto"/>
+              <w:right w:val="nil"/>
+            </w:tcBorders>
+          </w:tcPr>
+          <w:p>
+            <w:pPr>
+              <w:rPr>
+                <w:rFonts w:ascii="Avenir Next LT Pro Light" w:hAnsi="Avenir Next LT Pro Light"/>
+                <w:lang w:val="en-GB"/>
+              </w:rPr>
+            </w:pPr>
+            <w:r>
+              <w:rPr>
+                <w:rFonts w:ascii="Avenir Next LT Pro Light" w:hAnsi="Avenir Next LT Pro Light"/>
+                <w:lang w:val="en-GB"/>
+              </w:rPr>
+              <w:t>Date data, Integer id_area, String id_centro</w:t>
+            </w:r>
+          </w:p>
+        </w:tc>
+        <w:tc>
+          <w:tcPr>
+            <w:tcW w:w="2835" w:type="dxa"/>
+            <w:tcBorders>
+              <w:top w:val="single" w:sz="4" w:space="0" w:color="auto"/>
+              <w:left w:val="nil"/>
+              <w:bottom w:val="single" w:sz="4" w:space="0" w:color="auto"/>
+              <w:right w:val="nil"/>
+            </w:tcBorders>
+          </w:tcPr>
+          <w:p>
+            <w:pPr>
+              <w:rPr>
+                <w:rFonts w:ascii="Avenir Next LT Pro Light" w:hAnsi="Avenir Next LT Pro Light"/>
+                <w:lang w:val="en-GB"/>
+              </w:rPr>
+            </w:pPr>
+            <w:r>
+              <w:rPr>
+                <w:rFonts w:ascii="Avenir Next LT Pro Light" w:hAnsi="Avenir Next LT Pro Light"/>
+                <w:lang w:val="en-GB"/>
+              </w:rPr>
+              <w:t>boolean</w:t>
+            </w:r>
+          </w:p>
+        </w:tc>
+      </w:tr>
+      <w:tr>
+        <w:tc>
+          <w:tcPr>
+            <w:tcW w:w="3261" w:type="dxa"/>
             <w:tcBorders>
               <w:top w:val="single" w:sz="4" w:space="0" w:color="auto"/>
               <w:left w:val="nil"/>
@@ -13601,518 +14329,14 @@
                 <w:rFonts w:ascii="Avenir Next LT Pro Light" w:hAnsi="Avenir Next LT Pro Light"/>
                 <w:lang w:val="en-GB"/>
               </w:rPr>
-              <w:t>checkAreeInteresse</w:t>
+              <w:t>getUser</w:t>
             </w:r>
             <w:proofErr w:type="spellEnd"/>
           </w:p>
         </w:tc>
         <w:tc>
           <w:tcPr>
-            <w:tcW w:w="3272" w:type="dxa"/>
-            <w:tcBorders>
-              <w:top w:val="single" w:sz="4" w:space="0" w:color="auto"/>
-              <w:left w:val="nil"/>
-              <w:bottom w:val="single" w:sz="4" w:space="0" w:color="auto"/>
-              <w:right w:val="nil"/>
-            </w:tcBorders>
-          </w:tcPr>
-          <w:p>
-            <w:pPr>
-              <w:rPr>
-                <w:rFonts w:ascii="Avenir Next LT Pro Light" w:hAnsi="Avenir Next LT Pro Light"/>
-                <w:lang w:val="en-GB"/>
-              </w:rPr>
-            </w:pPr>
-            <w:r>
-              <w:rPr>
-                <w:rFonts w:ascii="Avenir Next LT Pro Light" w:hAnsi="Avenir Next LT Pro Light"/>
-                <w:lang w:val="en-GB"/>
-              </w:rPr>
-              <w:t xml:space="preserve">String </w:t>
-            </w:r>
-            <w:proofErr w:type="spellStart"/>
-            <w:r>
-              <w:rPr>
-                <w:rFonts w:ascii="Avenir Next LT Pro Light" w:hAnsi="Avenir Next LT Pro Light"/>
-                <w:lang w:val="en-GB"/>
-              </w:rPr>
-              <w:t>nome</w:t>
-            </w:r>
-            <w:proofErr w:type="spellEnd"/>
-          </w:p>
-          <w:p>
-            <w:pPr>
-              <w:rPr>
-                <w:rFonts w:ascii="Avenir Next LT Pro Light" w:hAnsi="Avenir Next LT Pro Light"/>
-                <w:lang w:val="en-GB"/>
-              </w:rPr>
-            </w:pPr>
-            <w:r>
-              <w:rPr>
-                <w:rFonts w:ascii="Avenir Next LT Pro Light" w:hAnsi="Avenir Next LT Pro Light"/>
-                <w:lang w:val="en-GB"/>
-              </w:rPr>
-              <w:t>String geoname_id</w:t>
-            </w:r>
-          </w:p>
-        </w:tc>
-        <w:tc>
-          <w:tcPr>
-            <w:tcW w:w="2818" w:type="dxa"/>
-            <w:tcBorders>
-              <w:top w:val="single" w:sz="4" w:space="0" w:color="auto"/>
-              <w:left w:val="nil"/>
-              <w:bottom w:val="single" w:sz="4" w:space="0" w:color="auto"/>
-              <w:right w:val="nil"/>
-            </w:tcBorders>
-          </w:tcPr>
-          <w:p>
-            <w:pPr>
-              <w:rPr>
-                <w:rFonts w:ascii="Avenir Next LT Pro Light" w:hAnsi="Avenir Next LT Pro Light"/>
-                <w:lang w:val="en-GB"/>
-              </w:rPr>
-            </w:pPr>
-            <w:r>
-              <w:rPr>
-                <w:rFonts w:ascii="Avenir Next LT Pro Light" w:hAnsi="Avenir Next LT Pro Light"/>
-                <w:lang w:val="en-GB"/>
-              </w:rPr>
-              <w:t>boolean</w:t>
-            </w:r>
-          </w:p>
-        </w:tc>
-      </w:tr>
-      <w:tr>
-        <w:tc>
-          <w:tcPr>
-            <w:tcW w:w="3544" w:type="dxa"/>
-            <w:tcBorders>
-              <w:top w:val="nil"/>
-              <w:left w:val="nil"/>
-              <w:bottom w:val="single" w:sz="4" w:space="0" w:color="auto"/>
-              <w:right w:val="nil"/>
-            </w:tcBorders>
-          </w:tcPr>
-          <w:p>
-            <w:pPr>
-              <w:rPr>
-                <w:rFonts w:ascii="Avenir Next LT Pro Light" w:hAnsi="Avenir Next LT Pro Light"/>
-                <w:lang w:val="en-GB"/>
-              </w:rPr>
-            </w:pPr>
-            <w:proofErr w:type="spellStart"/>
-            <w:r>
-              <w:rPr>
-                <w:rFonts w:ascii="Avenir Next LT Pro Light" w:hAnsi="Avenir Next LT Pro Light"/>
-                <w:lang w:val="en-GB"/>
-              </w:rPr>
-              <w:t>AddPrevisione</w:t>
-            </w:r>
-            <w:proofErr w:type="spellEnd"/>
-          </w:p>
-        </w:tc>
-        <w:tc>
-          <w:tcPr>
-            <w:tcW w:w="3272" w:type="dxa"/>
-            <w:tcBorders>
-              <w:top w:val="single" w:sz="4" w:space="0" w:color="auto"/>
-              <w:left w:val="nil"/>
-              <w:bottom w:val="single" w:sz="4" w:space="0" w:color="auto"/>
-              <w:right w:val="nil"/>
-            </w:tcBorders>
-          </w:tcPr>
-          <w:p>
-            <w:pPr>
-              <w:rPr>
-                <w:rFonts w:ascii="Avenir Next LT Pro Light" w:hAnsi="Avenir Next LT Pro Light"/>
-              </w:rPr>
-            </w:pPr>
-            <w:r>
-              <w:rPr>
-                <w:rFonts w:ascii="Avenir Next LT Pro Light" w:hAnsi="Avenir Next LT Pro Light"/>
-              </w:rPr>
-              <w:t xml:space="preserve">Date data, Integer id_area, String id_centro, Integer username, String vVento, String pUmidita, String pressione, String temperatura, String precipitazioni, String aGhiacciai, String mGhiacciai, String </w:t>
-            </w:r>
-            <w:proofErr w:type="spellStart"/>
-            <w:r>
-              <w:rPr>
-                <w:rFonts w:ascii="Avenir Next LT Pro Light" w:hAnsi="Avenir Next LT Pro Light"/>
-              </w:rPr>
-              <w:t>nVento</w:t>
-            </w:r>
-            <w:proofErr w:type="spellEnd"/>
-            <w:r>
-              <w:rPr>
-                <w:rFonts w:ascii="Avenir Next LT Pro Light" w:hAnsi="Avenir Next LT Pro Light"/>
-              </w:rPr>
-              <w:t xml:space="preserve">, String </w:t>
-            </w:r>
-            <w:proofErr w:type="spellStart"/>
-            <w:r>
-              <w:rPr>
-                <w:rFonts w:ascii="Avenir Next LT Pro Light" w:hAnsi="Avenir Next LT Pro Light"/>
-              </w:rPr>
-              <w:t>nUmidita</w:t>
-            </w:r>
-            <w:proofErr w:type="spellEnd"/>
-            <w:r>
-              <w:rPr>
-                <w:rFonts w:ascii="Avenir Next LT Pro Light" w:hAnsi="Avenir Next LT Pro Light"/>
-              </w:rPr>
-              <w:t xml:space="preserve">, String </w:t>
-            </w:r>
-            <w:proofErr w:type="spellStart"/>
-            <w:r>
-              <w:rPr>
-                <w:rFonts w:ascii="Avenir Next LT Pro Light" w:hAnsi="Avenir Next LT Pro Light"/>
-              </w:rPr>
-              <w:t>nPRessione</w:t>
-            </w:r>
-            <w:proofErr w:type="spellEnd"/>
-            <w:r>
-              <w:rPr>
-                <w:rFonts w:ascii="Avenir Next LT Pro Light" w:hAnsi="Avenir Next LT Pro Light"/>
-              </w:rPr>
-              <w:t xml:space="preserve">, String </w:t>
-            </w:r>
-            <w:proofErr w:type="spellStart"/>
-            <w:r>
-              <w:rPr>
-                <w:rFonts w:ascii="Avenir Next LT Pro Light" w:hAnsi="Avenir Next LT Pro Light"/>
-              </w:rPr>
-              <w:t>nTemperatura</w:t>
-            </w:r>
-            <w:proofErr w:type="spellEnd"/>
-            <w:r>
-              <w:rPr>
-                <w:rFonts w:ascii="Avenir Next LT Pro Light" w:hAnsi="Avenir Next LT Pro Light"/>
-              </w:rPr>
-              <w:t xml:space="preserve">, String </w:t>
-            </w:r>
-            <w:proofErr w:type="spellStart"/>
-            <w:r>
-              <w:rPr>
-                <w:rFonts w:ascii="Avenir Next LT Pro Light" w:hAnsi="Avenir Next LT Pro Light"/>
-              </w:rPr>
-              <w:t>nPrecipitazioni</w:t>
-            </w:r>
-            <w:proofErr w:type="spellEnd"/>
-            <w:r>
-              <w:rPr>
-                <w:rFonts w:ascii="Avenir Next LT Pro Light" w:hAnsi="Avenir Next LT Pro Light"/>
-              </w:rPr>
-              <w:t xml:space="preserve">, String </w:t>
-            </w:r>
-            <w:proofErr w:type="spellStart"/>
-            <w:r>
-              <w:rPr>
-                <w:rFonts w:ascii="Avenir Next LT Pro Light" w:hAnsi="Avenir Next LT Pro Light"/>
-              </w:rPr>
-              <w:t>nAGhiacciai</w:t>
-            </w:r>
-            <w:proofErr w:type="spellEnd"/>
-            <w:r>
-              <w:rPr>
-                <w:rFonts w:ascii="Avenir Next LT Pro Light" w:hAnsi="Avenir Next LT Pro Light"/>
-              </w:rPr>
-              <w:t xml:space="preserve">, String </w:t>
-            </w:r>
-            <w:proofErr w:type="spellStart"/>
-            <w:r>
-              <w:rPr>
-                <w:rFonts w:ascii="Avenir Next LT Pro Light" w:hAnsi="Avenir Next LT Pro Light"/>
-              </w:rPr>
-              <w:t>nMGhiacciai</w:t>
-            </w:r>
-            <w:proofErr w:type="spellEnd"/>
-          </w:p>
-        </w:tc>
-        <w:tc>
-          <w:tcPr>
-            <w:tcW w:w="2818" w:type="dxa"/>
-            <w:tcBorders>
-              <w:top w:val="single" w:sz="4" w:space="0" w:color="auto"/>
-              <w:left w:val="nil"/>
-              <w:bottom w:val="single" w:sz="4" w:space="0" w:color="auto"/>
-              <w:right w:val="nil"/>
-            </w:tcBorders>
-          </w:tcPr>
-          <w:p>
-            <w:pPr>
-              <w:rPr>
-                <w:rFonts w:ascii="Avenir Next LT Pro Light" w:hAnsi="Avenir Next LT Pro Light"/>
-                <w:lang w:val="en-GB"/>
-              </w:rPr>
-            </w:pPr>
-            <w:r>
-              <w:rPr>
-                <w:rFonts w:ascii="Avenir Next LT Pro Light" w:hAnsi="Avenir Next LT Pro Light"/>
-                <w:lang w:val="en-GB"/>
-              </w:rPr>
-              <w:t>boolean</w:t>
-            </w:r>
-          </w:p>
-        </w:tc>
-      </w:tr>
-      <w:tr>
-        <w:tc>
-          <w:tcPr>
-            <w:tcW w:w="3544" w:type="dxa"/>
-            <w:tcBorders>
-              <w:top w:val="single" w:sz="4" w:space="0" w:color="auto"/>
-              <w:left w:val="nil"/>
-              <w:bottom w:val="single" w:sz="4" w:space="0" w:color="auto"/>
-              <w:right w:val="nil"/>
-            </w:tcBorders>
-          </w:tcPr>
-          <w:p>
-            <w:pPr>
-              <w:rPr>
-                <w:rFonts w:ascii="Avenir Next LT Pro Light" w:hAnsi="Avenir Next LT Pro Light"/>
-                <w:lang w:val="en-GB"/>
-              </w:rPr>
-            </w:pPr>
-            <w:proofErr w:type="spellStart"/>
-            <w:r>
-              <w:rPr>
-                <w:rFonts w:ascii="Avenir Next LT Pro Light" w:hAnsi="Avenir Next LT Pro Light"/>
-                <w:lang w:val="en-GB"/>
-              </w:rPr>
-              <w:t>editPrevisione</w:t>
-            </w:r>
-            <w:proofErr w:type="spellEnd"/>
-          </w:p>
-        </w:tc>
-        <w:tc>
-          <w:tcPr>
-            <w:tcW w:w="3272" w:type="dxa"/>
-            <w:tcBorders>
-              <w:top w:val="single" w:sz="4" w:space="0" w:color="auto"/>
-              <w:left w:val="nil"/>
-              <w:bottom w:val="single" w:sz="4" w:space="0" w:color="auto"/>
-              <w:right w:val="nil"/>
-            </w:tcBorders>
-          </w:tcPr>
-          <w:p>
-            <w:pPr>
-              <w:rPr>
-                <w:rFonts w:ascii="Avenir Next LT Pro Light" w:hAnsi="Avenir Next LT Pro Light"/>
-              </w:rPr>
-            </w:pPr>
-            <w:r>
-              <w:rPr>
-                <w:rFonts w:ascii="Avenir Next LT Pro Light" w:hAnsi="Avenir Next LT Pro Light"/>
-              </w:rPr>
-              <w:t xml:space="preserve">Date data, Integer id_area, String id_centro, Integer username, String vVento, String pUmidita, String pressione, String temperatura, String precipitazioni, String aGhiacciai, String mGhiacciai, String </w:t>
-            </w:r>
-            <w:proofErr w:type="spellStart"/>
-            <w:r>
-              <w:rPr>
-                <w:rFonts w:ascii="Avenir Next LT Pro Light" w:hAnsi="Avenir Next LT Pro Light"/>
-              </w:rPr>
-              <w:t>nVento</w:t>
-            </w:r>
-            <w:proofErr w:type="spellEnd"/>
-            <w:r>
-              <w:rPr>
-                <w:rFonts w:ascii="Avenir Next LT Pro Light" w:hAnsi="Avenir Next LT Pro Light"/>
-              </w:rPr>
-              <w:t xml:space="preserve">, String </w:t>
-            </w:r>
-            <w:proofErr w:type="spellStart"/>
-            <w:r>
-              <w:rPr>
-                <w:rFonts w:ascii="Avenir Next LT Pro Light" w:hAnsi="Avenir Next LT Pro Light"/>
-              </w:rPr>
-              <w:t>nUmidita</w:t>
-            </w:r>
-            <w:proofErr w:type="spellEnd"/>
-            <w:r>
-              <w:rPr>
-                <w:rFonts w:ascii="Avenir Next LT Pro Light" w:hAnsi="Avenir Next LT Pro Light"/>
-              </w:rPr>
-              <w:t xml:space="preserve">, String </w:t>
-            </w:r>
-            <w:proofErr w:type="spellStart"/>
-            <w:r>
-              <w:rPr>
-                <w:rFonts w:ascii="Avenir Next LT Pro Light" w:hAnsi="Avenir Next LT Pro Light"/>
-              </w:rPr>
-              <w:t>nPRessione</w:t>
-            </w:r>
-            <w:proofErr w:type="spellEnd"/>
-            <w:r>
-              <w:rPr>
-                <w:rFonts w:ascii="Avenir Next LT Pro Light" w:hAnsi="Avenir Next LT Pro Light"/>
-              </w:rPr>
-              <w:t xml:space="preserve">, String </w:t>
-            </w:r>
-            <w:proofErr w:type="spellStart"/>
-            <w:r>
-              <w:rPr>
-                <w:rFonts w:ascii="Avenir Next LT Pro Light" w:hAnsi="Avenir Next LT Pro Light"/>
-              </w:rPr>
-              <w:t>nTemperatura</w:t>
-            </w:r>
-            <w:proofErr w:type="spellEnd"/>
-            <w:r>
-              <w:rPr>
-                <w:rFonts w:ascii="Avenir Next LT Pro Light" w:hAnsi="Avenir Next LT Pro Light"/>
-              </w:rPr>
-              <w:t xml:space="preserve">, String </w:t>
-            </w:r>
-            <w:proofErr w:type="spellStart"/>
-            <w:r>
-              <w:rPr>
-                <w:rFonts w:ascii="Avenir Next LT Pro Light" w:hAnsi="Avenir Next LT Pro Light"/>
-              </w:rPr>
-              <w:t>nPrecipitazioni</w:t>
-            </w:r>
-            <w:proofErr w:type="spellEnd"/>
-            <w:r>
-              <w:rPr>
-                <w:rFonts w:ascii="Avenir Next LT Pro Light" w:hAnsi="Avenir Next LT Pro Light"/>
-              </w:rPr>
-              <w:t xml:space="preserve">, String </w:t>
-            </w:r>
-            <w:proofErr w:type="spellStart"/>
-            <w:r>
-              <w:rPr>
-                <w:rFonts w:ascii="Avenir Next LT Pro Light" w:hAnsi="Avenir Next LT Pro Light"/>
-              </w:rPr>
-              <w:t>nAGhiacciai</w:t>
-            </w:r>
-            <w:proofErr w:type="spellEnd"/>
-            <w:r>
-              <w:rPr>
-                <w:rFonts w:ascii="Avenir Next LT Pro Light" w:hAnsi="Avenir Next LT Pro Light"/>
-              </w:rPr>
-              <w:t xml:space="preserve">, String </w:t>
-            </w:r>
-            <w:proofErr w:type="spellStart"/>
-            <w:r>
-              <w:rPr>
-                <w:rFonts w:ascii="Avenir Next LT Pro Light" w:hAnsi="Avenir Next LT Pro Light"/>
-              </w:rPr>
-              <w:t>nMGhiacciai</w:t>
-            </w:r>
-            <w:proofErr w:type="spellEnd"/>
-          </w:p>
-        </w:tc>
-        <w:tc>
-          <w:tcPr>
-            <w:tcW w:w="2818" w:type="dxa"/>
-            <w:tcBorders>
-              <w:top w:val="single" w:sz="4" w:space="0" w:color="auto"/>
-              <w:left w:val="nil"/>
-              <w:bottom w:val="single" w:sz="4" w:space="0" w:color="auto"/>
-              <w:right w:val="nil"/>
-            </w:tcBorders>
-          </w:tcPr>
-          <w:p>
-            <w:pPr>
-              <w:rPr>
-                <w:rFonts w:ascii="Avenir Next LT Pro Light" w:hAnsi="Avenir Next LT Pro Light"/>
-                <w:lang w:val="en-GB"/>
-              </w:rPr>
-            </w:pPr>
-            <w:r>
-              <w:rPr>
-                <w:rFonts w:ascii="Avenir Next LT Pro Light" w:hAnsi="Avenir Next LT Pro Light"/>
-                <w:lang w:val="en-GB"/>
-              </w:rPr>
-              <w:t>boolean</w:t>
-            </w:r>
-          </w:p>
-        </w:tc>
-      </w:tr>
-      <w:tr>
-        <w:tc>
-          <w:tcPr>
-            <w:tcW w:w="3544" w:type="dxa"/>
-            <w:tcBorders>
-              <w:top w:val="single" w:sz="4" w:space="0" w:color="auto"/>
-              <w:left w:val="nil"/>
-              <w:bottom w:val="single" w:sz="4" w:space="0" w:color="auto"/>
-              <w:right w:val="nil"/>
-            </w:tcBorders>
-          </w:tcPr>
-          <w:p>
-            <w:pPr>
-              <w:rPr>
-                <w:rFonts w:ascii="Avenir Next LT Pro Light" w:hAnsi="Avenir Next LT Pro Light"/>
-                <w:lang w:val="en-GB"/>
-              </w:rPr>
-            </w:pPr>
-            <w:proofErr w:type="spellStart"/>
-            <w:r>
-              <w:rPr>
-                <w:rFonts w:ascii="Avenir Next LT Pro Light" w:hAnsi="Avenir Next LT Pro Light"/>
-                <w:lang w:val="en-GB"/>
-              </w:rPr>
-              <w:t>removePrevisione</w:t>
-            </w:r>
-            <w:proofErr w:type="spellEnd"/>
-          </w:p>
-        </w:tc>
-        <w:tc>
-          <w:tcPr>
-            <w:tcW w:w="3272" w:type="dxa"/>
-            <w:tcBorders>
-              <w:top w:val="single" w:sz="4" w:space="0" w:color="auto"/>
-              <w:left w:val="nil"/>
-              <w:bottom w:val="single" w:sz="4" w:space="0" w:color="auto"/>
-              <w:right w:val="nil"/>
-            </w:tcBorders>
-          </w:tcPr>
-          <w:p>
-            <w:pPr>
-              <w:rPr>
-                <w:rFonts w:ascii="Avenir Next LT Pro Light" w:hAnsi="Avenir Next LT Pro Light"/>
-                <w:lang w:val="en-GB"/>
-              </w:rPr>
-            </w:pPr>
-            <w:r>
-              <w:rPr>
-                <w:rFonts w:ascii="Avenir Next LT Pro Light" w:hAnsi="Avenir Next LT Pro Light"/>
-                <w:lang w:val="en-GB"/>
-              </w:rPr>
-              <w:t>Date data, Integer id_area, String id_centro</w:t>
-            </w:r>
-          </w:p>
-        </w:tc>
-        <w:tc>
-          <w:tcPr>
-            <w:tcW w:w="2818" w:type="dxa"/>
-            <w:tcBorders>
-              <w:top w:val="single" w:sz="4" w:space="0" w:color="auto"/>
-              <w:left w:val="nil"/>
-              <w:bottom w:val="single" w:sz="4" w:space="0" w:color="auto"/>
-              <w:right w:val="nil"/>
-            </w:tcBorders>
-          </w:tcPr>
-          <w:p>
-            <w:pPr>
-              <w:rPr>
-                <w:rFonts w:ascii="Avenir Next LT Pro Light" w:hAnsi="Avenir Next LT Pro Light"/>
-                <w:lang w:val="en-GB"/>
-              </w:rPr>
-            </w:pPr>
-            <w:r>
-              <w:rPr>
-                <w:rFonts w:ascii="Avenir Next LT Pro Light" w:hAnsi="Avenir Next LT Pro Light"/>
-                <w:lang w:val="en-GB"/>
-              </w:rPr>
-              <w:t>boolean</w:t>
-            </w:r>
-          </w:p>
-        </w:tc>
-      </w:tr>
-      <w:tr>
-        <w:tc>
-          <w:tcPr>
-            <w:tcW w:w="3544" w:type="dxa"/>
+            <w:tcW w:w="2835" w:type="dxa"/>
             <w:tcBorders>
               <w:top w:val="single" w:sz="4" w:space="0" w:color="auto"/>
               <w:left w:val="nil"/>
@@ -14127,20 +14351,18 @@
                 <w:lang w:val="en-GB"/>
               </w:rPr>
             </w:pPr>
-            <w:proofErr w:type="spellStart"/>
             <w:r>
               <w:rPr>
                 <w:rFonts w:ascii="Avenir Next LT Pro Light" w:hAnsi="Avenir Next LT Pro Light"/>
                 <w:lang w:val="en-GB"/>
               </w:rPr>
-              <w:t>getUser</w:t>
-            </w:r>
-            <w:proofErr w:type="spellEnd"/>
-          </w:p>
-        </w:tc>
-        <w:tc>
-          <w:tcPr>
-            <w:tcW w:w="3272" w:type="dxa"/>
+              <w:t>String user, String pass</w:t>
+            </w:r>
+          </w:p>
+        </w:tc>
+        <w:tc>
+          <w:tcPr>
+            <w:tcW w:w="2835" w:type="dxa"/>
             <w:tcBorders>
               <w:top w:val="single" w:sz="4" w:space="0" w:color="auto"/>
               <w:left w:val="nil"/>
@@ -14160,46 +14382,12 @@
                 <w:rFonts w:ascii="Avenir Next LT Pro Light" w:hAnsi="Avenir Next LT Pro Light"/>
                 <w:lang w:val="en-GB"/>
               </w:rPr>
-              <w:t>String user, String pass</w:t>
-            </w:r>
-          </w:p>
-        </w:tc>
-        <w:tc>
-          <w:tcPr>
-            <w:tcW w:w="2818" w:type="dxa"/>
-            <w:tcBorders>
-              <w:top w:val="single" w:sz="4" w:space="0" w:color="auto"/>
-              <w:left w:val="nil"/>
-              <w:bottom w:val="nil"/>
-              <w:right w:val="nil"/>
-            </w:tcBorders>
-          </w:tcPr>
-          <w:p>
-            <w:pPr>
-              <w:rPr>
-                <w:rFonts w:ascii="Avenir Next LT Pro Light" w:hAnsi="Avenir Next LT Pro Light"/>
-                <w:lang w:val="en-GB"/>
-              </w:rPr>
-            </w:pPr>
-            <w:r>
-              <w:rPr>
-                <w:rFonts w:ascii="Avenir Next LT Pro Light" w:hAnsi="Avenir Next LT Pro Light"/>
-                <w:lang w:val="en-GB"/>
-              </w:rPr>
               <w:t>boolean</w:t>
             </w:r>
           </w:p>
         </w:tc>
       </w:tr>
     </w:tbl>
-    <w:p>
-      <w:pPr>
-        <w:rPr>
-          <w:rFonts w:ascii="Avenir Next LT Pro Light" w:hAnsi="Avenir Next LT Pro Light"/>
-          <w:lang w:val="en-GB"/>
-        </w:rPr>
-      </w:pPr>
-    </w:p>
     <w:p>
       <w:pPr>
         <w:pStyle w:val="Titolo1"/>
@@ -14288,7 +14476,6 @@
               <w:rPr>
                 <w:rFonts w:ascii="Avenir Next LT Pro Light" w:hAnsi="Avenir Next LT Pro Light"/>
               </w:rPr>
-              <w:lastRenderedPageBreak/>
               <w:t>Tipo</w:t>
             </w:r>
           </w:p>
@@ -14414,7 +14601,19 @@
         <w:rPr>
           <w:rFonts w:ascii="Avenir Next LT Pro Light" w:hAnsi="Avenir Next LT Pro Light"/>
         </w:rPr>
-        <w:t>I metodi principali della classe sono</w:t>
+        <w:t>I metodi principali</w:t>
+      </w:r>
+      <w:r>
+        <w:rPr>
+          <w:rFonts w:ascii="Avenir Next LT Pro Light" w:hAnsi="Avenir Next LT Pro Light"/>
+        </w:rPr>
+        <w:t>, oltre al costruttore che stabilisce la connessione,</w:t>
+      </w:r>
+      <w:r>
+        <w:rPr>
+          <w:rFonts w:ascii="Avenir Next LT Pro Light" w:hAnsi="Avenir Next LT Pro Light"/>
+        </w:rPr>
+        <w:t xml:space="preserve"> della classe sono</w:t>
       </w:r>
       <w:r>
         <w:rPr>
@@ -14580,23 +14779,7 @@
                 <w:rFonts w:ascii="Avenir Next LT Pro Light" w:hAnsi="Avenir Next LT Pro Light"/>
                 <w:lang w:val="en-GB"/>
               </w:rPr>
-              <w:t xml:space="preserve">String query, </w:t>
-            </w:r>
-            <w:proofErr w:type="gramStart"/>
-            <w:r>
-              <w:rPr>
-                <w:rFonts w:ascii="Avenir Next LT Pro Light" w:hAnsi="Avenir Next LT Pro Light"/>
-                <w:lang w:val="en-GB"/>
-              </w:rPr>
-              <w:t>Object[</w:t>
-            </w:r>
-            <w:proofErr w:type="gramEnd"/>
-            <w:r>
-              <w:rPr>
-                <w:rFonts w:ascii="Avenir Next LT Pro Light" w:hAnsi="Avenir Next LT Pro Light"/>
-                <w:lang w:val="en-GB"/>
-              </w:rPr>
-              <w:t>] params, boolean hasParams</w:t>
+              <w:t>String query, Object[] params, boolean hasParams</w:t>
             </w:r>
           </w:p>
         </w:tc>
@@ -14712,7 +14895,31 @@
         <w:rPr>
           <w:rFonts w:ascii="Avenir Next LT Pro Light" w:hAnsi="Avenir Next LT Pro Light"/>
         </w:rPr>
-        <w:t xml:space="preserve">La classe DatabaseConnection e di conseguenza l’omonimo oggetto, ha lo scopo di creare e gestire la connessione con il database, offrendo anche metodi per facilitare la scrittura delle query. </w:t>
+        <w:t xml:space="preserve">La classe </w:t>
+      </w:r>
+      <w:r>
+        <w:rPr>
+          <w:rFonts w:ascii="Avenir Next LT Pro Light" w:hAnsi="Avenir Next LT Pro Light"/>
+        </w:rPr>
+        <w:t>Server</w:t>
+      </w:r>
+      <w:r>
+        <w:rPr>
+          <w:rFonts w:ascii="Avenir Next LT Pro Light" w:hAnsi="Avenir Next LT Pro Light"/>
+        </w:rPr>
+        <w:t xml:space="preserve"> e di conseguenza l’omonimo oggetto, </w:t>
+      </w:r>
+      <w:r>
+        <w:rPr>
+          <w:rFonts w:ascii="Avenir Next LT Pro Light" w:hAnsi="Avenir Next LT Pro Light"/>
+        </w:rPr>
+        <w:t>è la classe che implementa l’interfaccia “DBInterface” inoltre estende la classe UnicastRemoteObject per la gestione di RMI</w:t>
+      </w:r>
+      <w:r>
+        <w:rPr>
+          <w:rFonts w:ascii="Avenir Next LT Pro Light" w:hAnsi="Avenir Next LT Pro Light"/>
+        </w:rPr>
+        <w:t xml:space="preserve">. </w:t>
       </w:r>
     </w:p>
     <w:p>
@@ -14831,7 +15038,7 @@
               <w:rPr>
                 <w:rFonts w:ascii="Avenir Next LT Pro Light" w:hAnsi="Avenir Next LT Pro Light"/>
               </w:rPr>
-              <w:t>Connection</w:t>
+              <w:t>DatabaseConnection</w:t>
             </w:r>
           </w:p>
         </w:tc>
@@ -14847,12 +15054,14 @@
                 <w:rFonts w:ascii="Avenir Next LT Pro Light" w:hAnsi="Avenir Next LT Pro Light"/>
               </w:rPr>
             </w:pPr>
-            <w:r>
-              <w:rPr>
-                <w:rFonts w:ascii="Avenir Next LT Pro Light" w:hAnsi="Avenir Next LT Pro Light"/>
-              </w:rPr>
-              <w:t>conn</w:t>
-            </w:r>
+            <w:proofErr w:type="spellStart"/>
+            <w:r>
+              <w:rPr>
+                <w:rFonts w:ascii="Avenir Next LT Pro Light" w:hAnsi="Avenir Next LT Pro Light"/>
+              </w:rPr>
+              <w:t>db</w:t>
+            </w:r>
+            <w:proofErr w:type="spellEnd"/>
           </w:p>
         </w:tc>
         <w:tc>
@@ -14870,7 +15079,7 @@
               <w:rPr>
                 <w:rFonts w:ascii="Avenir Next LT Pro Light" w:hAnsi="Avenir Next LT Pro Light"/>
               </w:rPr>
-              <w:t>Coordinata geografica che indica la distanza dall’equatore al punto in cui ti trovi</w:t>
+              <w:t>Connessione al database utilizzata per le operazioni di accesso ai dati</w:t>
             </w:r>
           </w:p>
         </w:tc>
@@ -14895,6 +15104,449 @@
           <w:rFonts w:ascii="Avenir Next LT Pro Light" w:hAnsi="Avenir Next LT Pro Light"/>
         </w:rPr>
         <w:t>I metodi principali della classe sono:</w:t>
+      </w:r>
+    </w:p>
+    <w:tbl>
+      <w:tblPr>
+        <w:tblStyle w:val="Grigliatabella"/>
+        <w:tblW w:w="9639" w:type="dxa"/>
+        <w:tblBorders>
+          <w:top w:val="none" w:sz="0" w:space="0" w:color="auto"/>
+          <w:left w:val="none" w:sz="0" w:space="0" w:color="auto"/>
+          <w:bottom w:val="none" w:sz="0" w:space="0" w:color="auto"/>
+          <w:right w:val="none" w:sz="0" w:space="0" w:color="auto"/>
+          <w:insideV w:val="none" w:sz="0" w:space="0" w:color="auto"/>
+        </w:tblBorders>
+        <w:tblLayout w:type="fixed"/>
+        <w:tblLook w:val="04A0" w:firstRow="1" w:lastRow="0" w:firstColumn="1" w:lastColumn="0" w:noHBand="0" w:noVBand="1"/>
+      </w:tblPr>
+      <w:tblGrid>
+        <w:gridCol w:w="4678"/>
+        <w:gridCol w:w="4961"/>
+      </w:tblGrid>
+      <w:tr>
+        <w:tc>
+          <w:tcPr>
+            <w:tcW w:w="4678" w:type="dxa"/>
+            <w:vAlign w:val="center"/>
+          </w:tcPr>
+          <w:p>
+            <w:pPr>
+              <w:jc w:val="center"/>
+              <w:rPr>
+                <w:rFonts w:ascii="Avenir Next LT Pro Light" w:hAnsi="Avenir Next LT Pro Light"/>
+              </w:rPr>
+            </w:pPr>
+            <w:r>
+              <w:rPr>
+                <w:rFonts w:ascii="Avenir Next LT Pro Light" w:hAnsi="Avenir Next LT Pro Light"/>
+              </w:rPr>
+              <w:t>Metodo</w:t>
+            </w:r>
+          </w:p>
+        </w:tc>
+        <w:tc>
+          <w:tcPr>
+            <w:tcW w:w="4961" w:type="dxa"/>
+            <w:vAlign w:val="center"/>
+          </w:tcPr>
+          <w:p>
+            <w:pPr>
+              <w:jc w:val="center"/>
+              <w:rPr>
+                <w:rFonts w:ascii="Avenir Next LT Pro Light" w:hAnsi="Avenir Next LT Pro Light"/>
+              </w:rPr>
+            </w:pPr>
+            <w:r>
+              <w:rPr>
+                <w:rFonts w:ascii="Avenir Next LT Pro Light" w:hAnsi="Avenir Next LT Pro Light"/>
+              </w:rPr>
+              <w:t>Descrizione/Scelte implementative</w:t>
+            </w:r>
+          </w:p>
+        </w:tc>
+      </w:tr>
+      <w:tr>
+        <w:tc>
+          <w:tcPr>
+            <w:tcW w:w="4678" w:type="dxa"/>
+          </w:tcPr>
+          <w:p>
+            <w:pPr>
+              <w:rPr>
+                <w:rFonts w:ascii="Avenir Next LT Pro Light" w:hAnsi="Avenir Next LT Pro Light"/>
+              </w:rPr>
+            </w:pPr>
+            <w:proofErr w:type="spellStart"/>
+            <w:r>
+              <w:rPr>
+                <w:rFonts w:ascii="Avenir Next LT Pro Light" w:hAnsi="Avenir Next LT Pro Light"/>
+              </w:rPr>
+              <w:t>main</w:t>
+            </w:r>
+            <w:proofErr w:type="spellEnd"/>
+          </w:p>
+        </w:tc>
+        <w:tc>
+          <w:tcPr>
+            <w:tcW w:w="4961" w:type="dxa"/>
+          </w:tcPr>
+          <w:p>
+            <w:pPr>
+              <w:rPr>
+                <w:rFonts w:ascii="Avenir Next LT Pro Light" w:hAnsi="Avenir Next LT Pro Light"/>
+              </w:rPr>
+            </w:pPr>
+            <w:r>
+              <w:rPr>
+                <w:rFonts w:ascii="Avenir Next LT Pro Light" w:hAnsi="Avenir Next LT Pro Light"/>
+              </w:rPr>
+              <w:t xml:space="preserve">Chiede le credenziali per l’accesso al </w:t>
+            </w:r>
+            <w:proofErr w:type="spellStart"/>
+            <w:r>
+              <w:rPr>
+                <w:rFonts w:ascii="Avenir Next LT Pro Light" w:hAnsi="Avenir Next LT Pro Light"/>
+              </w:rPr>
+              <w:t>db</w:t>
+            </w:r>
+            <w:proofErr w:type="spellEnd"/>
+            <w:r>
+              <w:rPr>
+                <w:rFonts w:ascii="Avenir Next LT Pro Light" w:hAnsi="Avenir Next LT Pro Light"/>
+              </w:rPr>
+              <w:t xml:space="preserve">, e genera il registro e lo </w:t>
+            </w:r>
+            <w:proofErr w:type="spellStart"/>
+            <w:r>
+              <w:rPr>
+                <w:rFonts w:ascii="Avenir Next LT Pro Light" w:hAnsi="Avenir Next LT Pro Light"/>
+              </w:rPr>
+              <w:t>stub</w:t>
+            </w:r>
+            <w:proofErr w:type="spellEnd"/>
+            <w:r>
+              <w:rPr>
+                <w:rFonts w:ascii="Avenir Next LT Pro Light" w:hAnsi="Avenir Next LT Pro Light"/>
+              </w:rPr>
+              <w:t xml:space="preserve"> per gestire RMI. (</w:t>
+            </w:r>
+            <w:r>
+              <w:rPr>
+                <w:rFonts w:ascii="Avenir Next LT Pro Light" w:hAnsi="Avenir Next LT Pro Light"/>
+                <w:b/>
+                <w:bCs/>
+              </w:rPr>
+              <w:t>dire perché si connette in automatico</w:t>
+            </w:r>
+            <w:r>
+              <w:rPr>
+                <w:rFonts w:ascii="Avenir Next LT Pro Light" w:hAnsi="Avenir Next LT Pro Light"/>
+              </w:rPr>
+              <w:t>)</w:t>
+            </w:r>
+          </w:p>
+        </w:tc>
+      </w:tr>
+      <w:tr>
+        <w:tc>
+          <w:tcPr>
+            <w:tcW w:w="4678" w:type="dxa"/>
+          </w:tcPr>
+          <w:p>
+            <w:pPr>
+              <w:rPr>
+                <w:rFonts w:ascii="Avenir Next LT Pro Light" w:hAnsi="Avenir Next LT Pro Light"/>
+              </w:rPr>
+            </w:pPr>
+            <w:r>
+              <w:rPr>
+                <w:rFonts w:ascii="Avenir Next LT Pro Light" w:hAnsi="Avenir Next LT Pro Light"/>
+              </w:rPr>
+              <w:t>getStationGeonameIdfromWS</w:t>
+            </w:r>
+          </w:p>
+        </w:tc>
+        <w:tc>
+          <w:tcPr>
+            <w:tcW w:w="4961" w:type="dxa"/>
+          </w:tcPr>
+          <w:p>
+            <w:pPr>
+              <w:jc w:val="both"/>
+              <w:rPr>
+                <w:rFonts w:ascii="Avenir Next LT Pro Light" w:hAnsi="Avenir Next LT Pro Light"/>
+              </w:rPr>
+            </w:pPr>
+            <w:r>
+              <w:rPr>
+                <w:rFonts w:ascii="Avenir Next LT Pro Light" w:hAnsi="Avenir Next LT Pro Light"/>
+              </w:rPr>
+              <w:t xml:space="preserve">Utilizza le API fornite da </w:t>
+            </w:r>
+            <w:proofErr w:type="spellStart"/>
+            <w:r>
+              <w:rPr>
+                <w:rFonts w:ascii="Avenir Next LT Pro Light" w:hAnsi="Avenir Next LT Pro Light"/>
+              </w:rPr>
+              <w:t>GeoNames</w:t>
+            </w:r>
+            <w:proofErr w:type="spellEnd"/>
+            <w:r>
+              <w:rPr>
+                <w:rFonts w:ascii="Avenir Next LT Pro Light" w:hAnsi="Avenir Next LT Pro Light"/>
+              </w:rPr>
+              <w:t xml:space="preserve"> per prelevare la lista delle stazione</w:t>
+            </w:r>
+          </w:p>
+        </w:tc>
+      </w:tr>
+      <w:tr>
+        <w:tc>
+          <w:tcPr>
+            <w:tcW w:w="4678" w:type="dxa"/>
+          </w:tcPr>
+          <w:p>
+            <w:pPr>
+              <w:rPr>
+                <w:rFonts w:ascii="Avenir Next LT Pro Light" w:hAnsi="Avenir Next LT Pro Light"/>
+              </w:rPr>
+            </w:pPr>
+            <w:r>
+              <w:rPr>
+                <w:rFonts w:ascii="Avenir Next LT Pro Light" w:hAnsi="Avenir Next LT Pro Light"/>
+              </w:rPr>
+              <w:lastRenderedPageBreak/>
+              <w:t>checkCodiceOperatore</w:t>
+            </w:r>
+          </w:p>
+          <w:p>
+            <w:pPr>
+              <w:rPr>
+                <w:rFonts w:ascii="Avenir Next LT Pro Light" w:hAnsi="Avenir Next LT Pro Light"/>
+              </w:rPr>
+            </w:pPr>
+            <w:proofErr w:type="spellStart"/>
+            <w:r>
+              <w:rPr>
+                <w:rFonts w:ascii="Avenir Next LT Pro Light" w:hAnsi="Avenir Next LT Pro Light"/>
+              </w:rPr>
+              <w:t>checkCodiceOperatoreUsed</w:t>
+            </w:r>
+            <w:proofErr w:type="spellEnd"/>
+          </w:p>
+        </w:tc>
+        <w:tc>
+          <w:tcPr>
+            <w:tcW w:w="4961" w:type="dxa"/>
+          </w:tcPr>
+          <w:p>
+            <w:pPr>
+              <w:jc w:val="both"/>
+              <w:rPr>
+                <w:rFonts w:ascii="Avenir Next LT Pro Light" w:hAnsi="Avenir Next LT Pro Light"/>
+              </w:rPr>
+            </w:pPr>
+            <w:r>
+              <w:rPr>
+                <w:rFonts w:ascii="Avenir Next LT Pro Light" w:hAnsi="Avenir Next LT Pro Light"/>
+              </w:rPr>
+              <w:t xml:space="preserve">Controlla se esiste già un utente con il codice operatore che si vuole utilizzare per la registrazione. Il codice operatore è univoco per il singolo operatore e viene fornito da un’entità terza esclusivamente agli operatori climatici (questo fa si che un cittadino non possa </w:t>
+            </w:r>
+            <w:proofErr w:type="spellStart"/>
+            <w:r>
+              <w:rPr>
+                <w:rFonts w:ascii="Avenir Next LT Pro Light" w:hAnsi="Avenir Next LT Pro Light"/>
+              </w:rPr>
+              <w:t>reigstrarsi</w:t>
+            </w:r>
+            <w:proofErr w:type="spellEnd"/>
+            <w:r>
+              <w:rPr>
+                <w:rFonts w:ascii="Avenir Next LT Pro Light" w:hAnsi="Avenir Next LT Pro Light"/>
+              </w:rPr>
+              <w:t>)</w:t>
+            </w:r>
+          </w:p>
+        </w:tc>
+      </w:tr>
+    </w:tbl>
+    <w:p>
+      <w:r>
+        <w:tab/>
+      </w:r>
+    </w:p>
+    <w:p>
+      <w:pPr>
+        <w:pStyle w:val="Titolo1"/>
+        <w:jc w:val="both"/>
+      </w:pPr>
+      <w:bookmarkStart w:id="49" w:name="_Toc168679441"/>
+      <w:r>
+        <w:t>Classi grafiche</w:t>
+      </w:r>
+      <w:bookmarkEnd w:id="49"/>
+    </w:p>
+    <w:p>
+      <w:pPr>
+        <w:rPr>
+          <w:rFonts w:ascii="Avenir Next LT Pro Light" w:hAnsi="Avenir Next LT Pro Light"/>
+        </w:rPr>
+      </w:pPr>
+      <w:r>
+        <w:rPr>
+          <w:rFonts w:ascii="Avenir Next LT Pro Light" w:hAnsi="Avenir Next LT Pro Light"/>
+        </w:rPr>
+        <w:t>Per la descrizione delle classi grafiche non entreremo nel dettaglio dei metodi, perché parte del progetto facoltativa, bensì descriveremo l’obbiettivo di ogni classe e la complessità generale di essa.</w:t>
+      </w:r>
+    </w:p>
+    <w:p>
+      <w:pPr>
+        <w:pStyle w:val="Titolo2"/>
+        <w:jc w:val="both"/>
+      </w:pPr>
+      <w:bookmarkStart w:id="50" w:name="_Toc168679442"/>
+      <w:r>
+        <w:t>admin_panel</w:t>
+      </w:r>
+      <w:bookmarkEnd w:id="50"/>
+    </w:p>
+    <w:p>
+      <w:pPr>
+        <w:jc w:val="both"/>
+        <w:rPr>
+          <w:rFonts w:ascii="Avenir Next LT Pro Light" w:hAnsi="Avenir Next LT Pro Light"/>
+        </w:rPr>
+      </w:pPr>
+      <w:r>
+        <w:rPr>
+          <w:rFonts w:ascii="Avenir Next LT Pro Light" w:hAnsi="Avenir Next LT Pro Light"/>
+        </w:rPr>
+        <w:t xml:space="preserve">admin_panel </w:t>
+      </w:r>
+      <w:r>
+        <w:rPr>
+          <w:rFonts w:ascii="Avenir Next LT Pro Light" w:hAnsi="Avenir Next LT Pro Light"/>
+        </w:rPr>
+        <w:t>ha come scopo quello di poter far inserire una nuova previsione</w:t>
+      </w:r>
+      <w:r>
+        <w:rPr>
+          <w:rFonts w:ascii="Avenir Next LT Pro Light" w:hAnsi="Avenir Next LT Pro Light"/>
+        </w:rPr>
+        <w:t>.</w:t>
+      </w:r>
+    </w:p>
+    <w:p>
+      <w:pPr>
+        <w:jc w:val="both"/>
+        <w:rPr>
+          <w:rFonts w:ascii="Avenir Next LT Pro Light" w:hAnsi="Avenir Next LT Pro Light"/>
+        </w:rPr>
+      </w:pPr>
+      <w:r>
+        <w:rPr>
+          <w:rFonts w:ascii="Avenir Next LT Pro Light" w:hAnsi="Avenir Next LT Pro Light"/>
+        </w:rPr>
+        <w:t>L’utente potrà selezionare da una lista tutte le aree di interesse associate alla</w:t>
+      </w:r>
+      <w:r>
+        <w:rPr>
+          <w:rFonts w:ascii="Avenir Next LT Pro Light" w:hAnsi="Avenir Next LT Pro Light"/>
+        </w:rPr>
+        <w:t xml:space="preserve"> </w:t>
+      </w:r>
+      <w:r>
+        <w:rPr>
+          <w:rFonts w:ascii="Avenir Next LT Pro Light" w:hAnsi="Avenir Next LT Pro Light"/>
+        </w:rPr>
+        <w:t>stazione metereologica</w:t>
+      </w:r>
+      <w:r>
+        <w:rPr>
+          <w:rFonts w:ascii="Avenir Next LT Pro Light" w:hAnsi="Avenir Next LT Pro Light"/>
+        </w:rPr>
+        <w:t xml:space="preserve"> a cui è associato</w:t>
+      </w:r>
+      <w:r>
+        <w:rPr>
+          <w:rFonts w:ascii="Avenir Next LT Pro Light" w:hAnsi="Avenir Next LT Pro Light"/>
+        </w:rPr>
+        <w:t xml:space="preserve"> e successivamente potrà modificare i valori tramite delle </w:t>
+      </w:r>
+      <w:proofErr w:type="spellStart"/>
+      <w:r>
+        <w:rPr>
+          <w:rFonts w:ascii="Avenir Next LT Pro Light" w:hAnsi="Avenir Next LT Pro Light"/>
+          <w:i/>
+          <w:iCs/>
+        </w:rPr>
+        <w:t>JComboBox</w:t>
+      </w:r>
+      <w:proofErr w:type="spellEnd"/>
+      <w:r>
+        <w:rPr>
+          <w:rFonts w:ascii="Avenir Next LT Pro Light" w:hAnsi="Avenir Next LT Pro Light"/>
+          <w:i/>
+          <w:iCs/>
+        </w:rPr>
+        <w:t xml:space="preserve"> </w:t>
+      </w:r>
+      <w:r>
+        <w:rPr>
+          <w:rFonts w:ascii="Avenir Next LT Pro Light" w:hAnsi="Avenir Next LT Pro Light"/>
+        </w:rPr>
+        <w:t xml:space="preserve">ed aggiungere delle note nelle </w:t>
+      </w:r>
+      <w:proofErr w:type="spellStart"/>
+      <w:r>
+        <w:rPr>
+          <w:rFonts w:ascii="Avenir Next LT Pro Light" w:hAnsi="Avenir Next LT Pro Light"/>
+          <w:i/>
+          <w:iCs/>
+        </w:rPr>
+        <w:t>JTextField</w:t>
+      </w:r>
+      <w:proofErr w:type="spellEnd"/>
+      <w:r>
+        <w:rPr>
+          <w:rFonts w:ascii="Avenir Next LT Pro Light" w:hAnsi="Avenir Next LT Pro Light"/>
+        </w:rPr>
+        <w:t xml:space="preserve">. </w:t>
+      </w:r>
+      <w:r>
+        <w:rPr>
+          <w:rFonts w:ascii="Avenir Next LT Pro Light" w:hAnsi="Avenir Next LT Pro Light"/>
+        </w:rPr>
+        <w:t>Si potranno aggiungere le previsioni solo dal giorno corrente fino ai quattordici giorni successivi.</w:t>
+      </w:r>
+    </w:p>
+    <w:p>
+      <w:pPr>
+        <w:jc w:val="both"/>
+        <w:rPr>
+          <w:rFonts w:ascii="Avenir Next LT Pro Light" w:hAnsi="Avenir Next LT Pro Light"/>
+        </w:rPr>
+      </w:pPr>
+      <w:r>
+        <w:rPr>
+          <w:rFonts w:ascii="Avenir Next LT Pro Light" w:hAnsi="Avenir Next LT Pro Light"/>
+        </w:rPr>
+        <w:t>Inoltre, sempre in questa finestra si potranno aggiungere delle nuove aree d’interesse e visualizzare le previsioni già inserite per l’area d’interesse selezionata.</w:t>
+      </w:r>
+    </w:p>
+    <w:p>
+      <w:pPr>
+        <w:jc w:val="both"/>
+        <w:rPr>
+          <w:rFonts w:ascii="Avenir Next LT Pro Light" w:hAnsi="Avenir Next LT Pro Light"/>
+        </w:rPr>
+      </w:pPr>
+      <w:r>
+        <w:rPr>
+          <w:rFonts w:ascii="Avenir Next LT Pro Light" w:hAnsi="Avenir Next LT Pro Light"/>
+        </w:rPr>
+        <w:t>Permettiamo l’inserimento di previsioni dal giorno in cui si sta inserendo la previsione ai 14 giorni successivi per evitare un problema di sovrappopolamento, mentre non riteniamo utile poter inserire previsioni per mesi passati.</w:t>
       </w:r>
     </w:p>
     <w:tbl>
@@ -15008,12 +15660,6 @@
                 <w:rFonts w:ascii="Avenir Next LT Pro Light" w:hAnsi="Avenir Next LT Pro Light"/>
               </w:rPr>
             </w:pPr>
-            <w:r>
-              <w:rPr>
-                <w:rFonts w:ascii="Avenir Next LT Pro Light" w:hAnsi="Avenir Next LT Pro Light"/>
-              </w:rPr>
-              <w:t>executeQuery</w:t>
-            </w:r>
           </w:p>
         </w:tc>
         <w:tc>
@@ -15033,23 +15679,7 @@
                 <w:rFonts w:ascii="Avenir Next LT Pro Light" w:hAnsi="Avenir Next LT Pro Light"/>
                 <w:lang w:val="en-GB"/>
               </w:rPr>
-              <w:t xml:space="preserve">String query, </w:t>
-            </w:r>
-            <w:proofErr w:type="gramStart"/>
-            <w:r>
-              <w:rPr>
-                <w:rFonts w:ascii="Avenir Next LT Pro Light" w:hAnsi="Avenir Next LT Pro Light"/>
-                <w:lang w:val="en-GB"/>
-              </w:rPr>
-              <w:t>Object[</w:t>
-            </w:r>
-            <w:proofErr w:type="gramEnd"/>
-            <w:r>
-              <w:rPr>
-                <w:rFonts w:ascii="Avenir Next LT Pro Light" w:hAnsi="Avenir Next LT Pro Light"/>
-                <w:lang w:val="en-GB"/>
-              </w:rPr>
-              <w:t>] params, boolean hasParams</w:t>
+              <w:t>String query, Object[] params, boolean hasParams</w:t>
             </w:r>
           </w:p>
         </w:tc>
@@ -15128,14 +15758,6 @@
                 <w:rFonts w:ascii="Avenir Next LT Pro Light" w:hAnsi="Avenir Next LT Pro Light"/>
               </w:rPr>
             </w:pPr>
-            <w:proofErr w:type="spellStart"/>
-            <w:r>
-              <w:rPr>
-                <w:rFonts w:ascii="Avenir Next LT Pro Light" w:hAnsi="Avenir Next LT Pro Light"/>
-              </w:rPr>
-              <w:t>executeUpdate</w:t>
-            </w:r>
-            <w:proofErr w:type="spellEnd"/>
           </w:p>
         </w:tc>
         <w:tc>
@@ -15155,23 +15777,7 @@
                 <w:rFonts w:ascii="Avenir Next LT Pro Light" w:hAnsi="Avenir Next LT Pro Light"/>
                 <w:lang w:val="en-GB"/>
               </w:rPr>
-              <w:t xml:space="preserve">String query, </w:t>
-            </w:r>
-            <w:proofErr w:type="gramStart"/>
-            <w:r>
-              <w:rPr>
-                <w:rFonts w:ascii="Avenir Next LT Pro Light" w:hAnsi="Avenir Next LT Pro Light"/>
-                <w:lang w:val="en-GB"/>
-              </w:rPr>
-              <w:t>Object[</w:t>
-            </w:r>
-            <w:proofErr w:type="gramEnd"/>
-            <w:r>
-              <w:rPr>
-                <w:rFonts w:ascii="Avenir Next LT Pro Light" w:hAnsi="Avenir Next LT Pro Light"/>
-                <w:lang w:val="en-GB"/>
-              </w:rPr>
-              <w:t>] params, boolean hasParams</w:t>
+              <w:t>String query, Object[] params, boolean hasParams</w:t>
             </w:r>
           </w:p>
         </w:tc>
@@ -15239,512 +15845,6 @@
       </w:tr>
     </w:tbl>
     <w:p>
-      <w:r>
-        <w:tab/>
-      </w:r>
-    </w:p>
-    <w:p>
-      <w:pPr>
-        <w:pStyle w:val="Titolo1"/>
-        <w:jc w:val="both"/>
-      </w:pPr>
-      <w:bookmarkStart w:id="49" w:name="_Toc168679441"/>
-      <w:r>
-        <w:t>Classi grafiche</w:t>
-      </w:r>
-      <w:bookmarkEnd w:id="49"/>
-    </w:p>
-    <w:p>
-      <w:pPr>
-        <w:rPr>
-          <w:rFonts w:ascii="Avenir Next LT Pro Light" w:hAnsi="Avenir Next LT Pro Light"/>
-        </w:rPr>
-      </w:pPr>
-      <w:r>
-        <w:rPr>
-          <w:rFonts w:ascii="Avenir Next LT Pro Light" w:hAnsi="Avenir Next LT Pro Light"/>
-        </w:rPr>
-        <w:t>Per la descrizione delle classi grafiche non entreremo nel dettaglio dei metodi, perché parte del progetto facoltativa, bensì descriveremo l’obbiettivo di ogni classe e la complessità generale di essa.</w:t>
-      </w:r>
-    </w:p>
-    <w:p>
-      <w:pPr>
-        <w:pStyle w:val="Titolo2"/>
-        <w:jc w:val="both"/>
-      </w:pPr>
-      <w:bookmarkStart w:id="50" w:name="_Toc168679442"/>
-      <w:r>
-        <w:t>admin_panel</w:t>
-      </w:r>
-      <w:bookmarkEnd w:id="50"/>
-    </w:p>
-    <w:p>
-      <w:pPr>
-        <w:jc w:val="both"/>
-        <w:rPr>
-          <w:rFonts w:ascii="Avenir Next LT Pro Light" w:hAnsi="Avenir Next LT Pro Light"/>
-        </w:rPr>
-      </w:pPr>
-      <w:r>
-        <w:rPr>
-          <w:rFonts w:ascii="Avenir Next LT Pro Light" w:hAnsi="Avenir Next LT Pro Light"/>
-        </w:rPr>
-        <w:t xml:space="preserve">admin_panel </w:t>
-      </w:r>
-      <w:r>
-        <w:rPr>
-          <w:rFonts w:ascii="Avenir Next LT Pro Light" w:hAnsi="Avenir Next LT Pro Light"/>
-        </w:rPr>
-        <w:t>ha come scopo quello di poter far inserire una nuova previsione</w:t>
-      </w:r>
-      <w:r>
-        <w:rPr>
-          <w:rFonts w:ascii="Avenir Next LT Pro Light" w:hAnsi="Avenir Next LT Pro Light"/>
-        </w:rPr>
-        <w:t>.</w:t>
-      </w:r>
-    </w:p>
-    <w:p>
-      <w:pPr>
-        <w:jc w:val="both"/>
-        <w:rPr>
-          <w:rFonts w:ascii="Avenir Next LT Pro Light" w:hAnsi="Avenir Next LT Pro Light"/>
-        </w:rPr>
-      </w:pPr>
-      <w:r>
-        <w:rPr>
-          <w:rFonts w:ascii="Avenir Next LT Pro Light" w:hAnsi="Avenir Next LT Pro Light"/>
-        </w:rPr>
-        <w:t>L’utente potrà selezionare da una lista tutte le aree di interesse associate alla</w:t>
-      </w:r>
-      <w:r>
-        <w:rPr>
-          <w:rFonts w:ascii="Avenir Next LT Pro Light" w:hAnsi="Avenir Next LT Pro Light"/>
-        </w:rPr>
-        <w:t xml:space="preserve"> </w:t>
-      </w:r>
-      <w:r>
-        <w:rPr>
-          <w:rFonts w:ascii="Avenir Next LT Pro Light" w:hAnsi="Avenir Next LT Pro Light"/>
-        </w:rPr>
-        <w:t>stazione metereologica</w:t>
-      </w:r>
-      <w:r>
-        <w:rPr>
-          <w:rFonts w:ascii="Avenir Next LT Pro Light" w:hAnsi="Avenir Next LT Pro Light"/>
-        </w:rPr>
-        <w:t xml:space="preserve"> a cui è associato</w:t>
-      </w:r>
-      <w:r>
-        <w:rPr>
-          <w:rFonts w:ascii="Avenir Next LT Pro Light" w:hAnsi="Avenir Next LT Pro Light"/>
-        </w:rPr>
-        <w:t xml:space="preserve"> e successivamente potrà modificare i valori tramite delle </w:t>
-      </w:r>
-      <w:proofErr w:type="spellStart"/>
-      <w:r>
-        <w:rPr>
-          <w:rFonts w:ascii="Avenir Next LT Pro Light" w:hAnsi="Avenir Next LT Pro Light"/>
-          <w:i/>
-          <w:iCs/>
-        </w:rPr>
-        <w:lastRenderedPageBreak/>
-        <w:t>JComboBox</w:t>
-      </w:r>
-      <w:proofErr w:type="spellEnd"/>
-      <w:r>
-        <w:rPr>
-          <w:rFonts w:ascii="Avenir Next LT Pro Light" w:hAnsi="Avenir Next LT Pro Light"/>
-          <w:i/>
-          <w:iCs/>
-        </w:rPr>
-        <w:t xml:space="preserve"> </w:t>
-      </w:r>
-      <w:r>
-        <w:rPr>
-          <w:rFonts w:ascii="Avenir Next LT Pro Light" w:hAnsi="Avenir Next LT Pro Light"/>
-        </w:rPr>
-        <w:t xml:space="preserve">ed aggiungere delle note nelle </w:t>
-      </w:r>
-      <w:proofErr w:type="spellStart"/>
-      <w:r>
-        <w:rPr>
-          <w:rFonts w:ascii="Avenir Next LT Pro Light" w:hAnsi="Avenir Next LT Pro Light"/>
-          <w:i/>
-          <w:iCs/>
-        </w:rPr>
-        <w:t>JTextField</w:t>
-      </w:r>
-      <w:proofErr w:type="spellEnd"/>
-      <w:r>
-        <w:rPr>
-          <w:rFonts w:ascii="Avenir Next LT Pro Light" w:hAnsi="Avenir Next LT Pro Light"/>
-        </w:rPr>
-        <w:t xml:space="preserve">. </w:t>
-      </w:r>
-      <w:r>
-        <w:rPr>
-          <w:rFonts w:ascii="Avenir Next LT Pro Light" w:hAnsi="Avenir Next LT Pro Light"/>
-        </w:rPr>
-        <w:t>Si potranno aggiungere le previsioni solo dal giorno corrente fino ai quattordici giorni successivi.</w:t>
-      </w:r>
-    </w:p>
-    <w:p>
-      <w:pPr>
-        <w:jc w:val="both"/>
-        <w:rPr>
-          <w:rFonts w:ascii="Avenir Next LT Pro Light" w:hAnsi="Avenir Next LT Pro Light"/>
-        </w:rPr>
-      </w:pPr>
-      <w:r>
-        <w:rPr>
-          <w:rFonts w:ascii="Avenir Next LT Pro Light" w:hAnsi="Avenir Next LT Pro Light"/>
-        </w:rPr>
-        <w:t>Inoltre, sempre in questa finestra si potranno aggiungere delle nuove aree d’interesse e visualizzare le previsioni già inserite per l’area d’interesse selezionata.</w:t>
-      </w:r>
-    </w:p>
-    <w:p>
-      <w:pPr>
-        <w:jc w:val="both"/>
-        <w:rPr>
-          <w:rFonts w:ascii="Avenir Next LT Pro Light" w:hAnsi="Avenir Next LT Pro Light"/>
-        </w:rPr>
-      </w:pPr>
-      <w:r>
-        <w:rPr>
-          <w:rFonts w:ascii="Avenir Next LT Pro Light" w:hAnsi="Avenir Next LT Pro Light"/>
-        </w:rPr>
-        <w:t>Permettiamo l’inserimento di previsioni dal giorno in cui si sta inserendo la previsione ai 14 giorni successivi per evitare un problema di sovrappopolamento, mentre non riteniamo utile poter inserire previsioni per mesi passati.</w:t>
-      </w:r>
-    </w:p>
-    <w:tbl>
-      <w:tblPr>
-        <w:tblStyle w:val="Grigliatabella"/>
-        <w:tblW w:w="9639" w:type="dxa"/>
-        <w:tblBorders>
-          <w:top w:val="none" w:sz="0" w:space="0" w:color="auto"/>
-          <w:left w:val="none" w:sz="0" w:space="0" w:color="auto"/>
-          <w:bottom w:val="none" w:sz="0" w:space="0" w:color="auto"/>
-          <w:right w:val="none" w:sz="0" w:space="0" w:color="auto"/>
-          <w:insideV w:val="none" w:sz="0" w:space="0" w:color="auto"/>
-        </w:tblBorders>
-        <w:tblLook w:val="04A0" w:firstRow="1" w:lastRow="0" w:firstColumn="1" w:lastColumn="0" w:noHBand="0" w:noVBand="1"/>
-      </w:tblPr>
-      <w:tblGrid>
-        <w:gridCol w:w="2154"/>
-        <w:gridCol w:w="3091"/>
-        <w:gridCol w:w="1701"/>
-        <w:gridCol w:w="2693"/>
-      </w:tblGrid>
-      <w:tr>
-        <w:tc>
-          <w:tcPr>
-            <w:tcW w:w="2154" w:type="dxa"/>
-            <w:vAlign w:val="center"/>
-          </w:tcPr>
-          <w:p>
-            <w:pPr>
-              <w:jc w:val="center"/>
-              <w:rPr>
-                <w:rFonts w:ascii="Avenir Next LT Pro Light" w:hAnsi="Avenir Next LT Pro Light"/>
-              </w:rPr>
-            </w:pPr>
-            <w:r>
-              <w:rPr>
-                <w:rFonts w:ascii="Avenir Next LT Pro Light" w:hAnsi="Avenir Next LT Pro Light"/>
-              </w:rPr>
-              <w:t>Nome metodo</w:t>
-            </w:r>
-          </w:p>
-        </w:tc>
-        <w:tc>
-          <w:tcPr>
-            <w:tcW w:w="3091" w:type="dxa"/>
-            <w:vAlign w:val="center"/>
-          </w:tcPr>
-          <w:p>
-            <w:pPr>
-              <w:jc w:val="center"/>
-              <w:rPr>
-                <w:rFonts w:ascii="Avenir Next LT Pro Light" w:hAnsi="Avenir Next LT Pro Light"/>
-              </w:rPr>
-            </w:pPr>
-            <w:r>
-              <w:rPr>
-                <w:rFonts w:ascii="Avenir Next LT Pro Light" w:hAnsi="Avenir Next LT Pro Light"/>
-              </w:rPr>
-              <w:t>Parametri</w:t>
-            </w:r>
-          </w:p>
-        </w:tc>
-        <w:tc>
-          <w:tcPr>
-            <w:tcW w:w="1701" w:type="dxa"/>
-          </w:tcPr>
-          <w:p>
-            <w:pPr>
-              <w:jc w:val="center"/>
-              <w:rPr>
-                <w:rFonts w:ascii="Avenir Next LT Pro Light" w:hAnsi="Avenir Next LT Pro Light"/>
-              </w:rPr>
-            </w:pPr>
-            <w:r>
-              <w:rPr>
-                <w:rFonts w:ascii="Avenir Next LT Pro Light" w:hAnsi="Avenir Next LT Pro Light"/>
-              </w:rPr>
-              <w:t>Ritorna</w:t>
-            </w:r>
-          </w:p>
-        </w:tc>
-        <w:tc>
-          <w:tcPr>
-            <w:tcW w:w="2693" w:type="dxa"/>
-            <w:vAlign w:val="center"/>
-          </w:tcPr>
-          <w:p>
-            <w:pPr>
-              <w:jc w:val="center"/>
-              <w:rPr>
-                <w:rFonts w:ascii="Avenir Next LT Pro Light" w:hAnsi="Avenir Next LT Pro Light"/>
-              </w:rPr>
-            </w:pPr>
-            <w:r>
-              <w:rPr>
-                <w:rFonts w:ascii="Avenir Next LT Pro Light" w:hAnsi="Avenir Next LT Pro Light"/>
-              </w:rPr>
-              <w:t>Descrizione</w:t>
-            </w:r>
-          </w:p>
-        </w:tc>
-      </w:tr>
-      <w:tr>
-        <w:tc>
-          <w:tcPr>
-            <w:tcW w:w="2154" w:type="dxa"/>
-          </w:tcPr>
-          <w:p>
-            <w:pPr>
-              <w:rPr>
-                <w:rFonts w:ascii="Avenir Next LT Pro Light" w:hAnsi="Avenir Next LT Pro Light"/>
-              </w:rPr>
-            </w:pPr>
-          </w:p>
-        </w:tc>
-        <w:tc>
-          <w:tcPr>
-            <w:tcW w:w="3091" w:type="dxa"/>
-          </w:tcPr>
-          <w:p>
-            <w:pPr>
-              <w:jc w:val="both"/>
-              <w:rPr>
-                <w:rFonts w:ascii="Avenir Next LT Pro Light" w:hAnsi="Avenir Next LT Pro Light"/>
-                <w:lang w:val="en-GB"/>
-              </w:rPr>
-            </w:pPr>
-            <w:r>
-              <w:rPr>
-                <w:rFonts w:ascii="Avenir Next LT Pro Light" w:hAnsi="Avenir Next LT Pro Light"/>
-                <w:lang w:val="en-GB"/>
-              </w:rPr>
-              <w:t xml:space="preserve">String query, </w:t>
-            </w:r>
-            <w:proofErr w:type="gramStart"/>
-            <w:r>
-              <w:rPr>
-                <w:rFonts w:ascii="Avenir Next LT Pro Light" w:hAnsi="Avenir Next LT Pro Light"/>
-                <w:lang w:val="en-GB"/>
-              </w:rPr>
-              <w:t>Object[</w:t>
-            </w:r>
-            <w:proofErr w:type="gramEnd"/>
-            <w:r>
-              <w:rPr>
-                <w:rFonts w:ascii="Avenir Next LT Pro Light" w:hAnsi="Avenir Next LT Pro Light"/>
-                <w:lang w:val="en-GB"/>
-              </w:rPr>
-              <w:t>] params, boolean hasParams</w:t>
-            </w:r>
-          </w:p>
-        </w:tc>
-        <w:tc>
-          <w:tcPr>
-            <w:tcW w:w="1701" w:type="dxa"/>
-          </w:tcPr>
-          <w:p>
-            <w:pPr>
-              <w:jc w:val="both"/>
-              <w:rPr>
-                <w:rFonts w:ascii="Avenir Next LT Pro Light" w:hAnsi="Avenir Next LT Pro Light"/>
-              </w:rPr>
-            </w:pPr>
-            <w:r>
-              <w:rPr>
-                <w:rFonts w:ascii="Avenir Next LT Pro Light" w:hAnsi="Avenir Next LT Pro Light"/>
-              </w:rPr>
-              <w:t>ResultSet</w:t>
-            </w:r>
-          </w:p>
-          <w:p>
-            <w:pPr>
-              <w:rPr>
-                <w:rFonts w:ascii="Avenir Next LT Pro Light" w:hAnsi="Avenir Next LT Pro Light"/>
-              </w:rPr>
-            </w:pPr>
-          </w:p>
-          <w:p>
-            <w:pPr>
-              <w:tabs>
-                <w:tab w:val="left" w:pos="801"/>
-              </w:tabs>
-              <w:rPr>
-                <w:rFonts w:ascii="Avenir Next LT Pro Light" w:hAnsi="Avenir Next LT Pro Light"/>
-              </w:rPr>
-            </w:pPr>
-            <w:r>
-              <w:rPr>
-                <w:rFonts w:ascii="Avenir Next LT Pro Light" w:hAnsi="Avenir Next LT Pro Light"/>
-              </w:rPr>
-              <w:tab/>
-            </w:r>
-          </w:p>
-        </w:tc>
-        <w:tc>
-          <w:tcPr>
-            <w:tcW w:w="2693" w:type="dxa"/>
-          </w:tcPr>
-          <w:p>
-            <w:pPr>
-              <w:jc w:val="both"/>
-              <w:rPr>
-                <w:rFonts w:ascii="Avenir Next LT Pro Light" w:hAnsi="Avenir Next LT Pro Light"/>
-              </w:rPr>
-            </w:pPr>
-          </w:p>
-          <w:p>
-            <w:pPr>
-              <w:jc w:val="both"/>
-              <w:rPr>
-                <w:rFonts w:ascii="Avenir Next LT Pro Light" w:hAnsi="Avenir Next LT Pro Light"/>
-              </w:rPr>
-            </w:pPr>
-          </w:p>
-        </w:tc>
-      </w:tr>
-      <w:tr>
-        <w:tc>
-          <w:tcPr>
-            <w:tcW w:w="2154" w:type="dxa"/>
-          </w:tcPr>
-          <w:p>
-            <w:pPr>
-              <w:rPr>
-                <w:rFonts w:ascii="Avenir Next LT Pro Light" w:hAnsi="Avenir Next LT Pro Light"/>
-              </w:rPr>
-            </w:pPr>
-          </w:p>
-        </w:tc>
-        <w:tc>
-          <w:tcPr>
-            <w:tcW w:w="3091" w:type="dxa"/>
-          </w:tcPr>
-          <w:p>
-            <w:pPr>
-              <w:jc w:val="both"/>
-              <w:rPr>
-                <w:rFonts w:ascii="Avenir Next LT Pro Light" w:hAnsi="Avenir Next LT Pro Light"/>
-                <w:lang w:val="en-GB"/>
-              </w:rPr>
-            </w:pPr>
-            <w:r>
-              <w:rPr>
-                <w:rFonts w:ascii="Avenir Next LT Pro Light" w:hAnsi="Avenir Next LT Pro Light"/>
-                <w:lang w:val="en-GB"/>
-              </w:rPr>
-              <w:t xml:space="preserve">String query, </w:t>
-            </w:r>
-            <w:proofErr w:type="gramStart"/>
-            <w:r>
-              <w:rPr>
-                <w:rFonts w:ascii="Avenir Next LT Pro Light" w:hAnsi="Avenir Next LT Pro Light"/>
-                <w:lang w:val="en-GB"/>
-              </w:rPr>
-              <w:t>Object[</w:t>
-            </w:r>
-            <w:proofErr w:type="gramEnd"/>
-            <w:r>
-              <w:rPr>
-                <w:rFonts w:ascii="Avenir Next LT Pro Light" w:hAnsi="Avenir Next LT Pro Light"/>
-                <w:lang w:val="en-GB"/>
-              </w:rPr>
-              <w:t>] params, boolean hasParams</w:t>
-            </w:r>
-          </w:p>
-        </w:tc>
-        <w:tc>
-          <w:tcPr>
-            <w:tcW w:w="1701" w:type="dxa"/>
-          </w:tcPr>
-          <w:p>
-            <w:pPr>
-              <w:jc w:val="both"/>
-              <w:rPr>
-                <w:rFonts w:ascii="Avenir Next LT Pro Light" w:hAnsi="Avenir Next LT Pro Light"/>
-              </w:rPr>
-            </w:pPr>
-            <w:r>
-              <w:rPr>
-                <w:rFonts w:ascii="Avenir Next LT Pro Light" w:hAnsi="Avenir Next LT Pro Light"/>
-              </w:rPr>
-              <w:t>ResultSet</w:t>
-            </w:r>
-          </w:p>
-          <w:p>
-            <w:pPr>
-              <w:rPr>
-                <w:rFonts w:ascii="Avenir Next LT Pro Light" w:hAnsi="Avenir Next LT Pro Light"/>
-              </w:rPr>
-            </w:pPr>
-          </w:p>
-          <w:p>
-            <w:pPr>
-              <w:jc w:val="both"/>
-              <w:rPr>
-                <w:rFonts w:ascii="Avenir Next LT Pro Light" w:hAnsi="Avenir Next LT Pro Light"/>
-              </w:rPr>
-            </w:pPr>
-            <w:r>
-              <w:rPr>
-                <w:rFonts w:ascii="Avenir Next LT Pro Light" w:hAnsi="Avenir Next LT Pro Light"/>
-              </w:rPr>
-              <w:tab/>
-            </w:r>
-          </w:p>
-        </w:tc>
-        <w:tc>
-          <w:tcPr>
-            <w:tcW w:w="2693" w:type="dxa"/>
-          </w:tcPr>
-          <w:p>
-            <w:pPr>
-              <w:jc w:val="both"/>
-              <w:rPr>
-                <w:rFonts w:ascii="Avenir Next LT Pro Light" w:hAnsi="Avenir Next LT Pro Light"/>
-              </w:rPr>
-            </w:pPr>
-          </w:p>
-          <w:p>
-            <w:pPr>
-              <w:jc w:val="both"/>
-              <w:rPr>
-                <w:rFonts w:ascii="Avenir Next LT Pro Light" w:hAnsi="Avenir Next LT Pro Light"/>
-              </w:rPr>
-            </w:pPr>
-          </w:p>
-        </w:tc>
-      </w:tr>
-    </w:tbl>
-    <w:p>
       <w:pPr>
         <w:jc w:val="both"/>
         <w:rPr>
@@ -15870,6 +15970,7 @@
         <w:rPr>
           <w:rFonts w:ascii="Avenir Next LT Pro Light" w:hAnsi="Avenir Next LT Pro Light"/>
         </w:rPr>
+        <w:lastRenderedPageBreak/>
         <w:t xml:space="preserve">L’utente potrà inserire i dati relativi al centro metereologiche all’interno di </w:t>
       </w:r>
       <w:proofErr w:type="spellStart"/>
@@ -16168,14 +16269,7 @@
         <w:rPr>
           <w:rFonts w:ascii="Avenir Next LT Pro Light" w:hAnsi="Avenir Next LT Pro Light"/>
         </w:rPr>
-        <w:t xml:space="preserve">una ricerca basta sulle </w:t>
-      </w:r>
-      <w:r>
-        <w:rPr>
-          <w:rFonts w:ascii="Avenir Next LT Pro Light" w:hAnsi="Avenir Next LT Pro Light"/>
-        </w:rPr>
-        <w:lastRenderedPageBreak/>
-        <w:t xml:space="preserve">coordinate geografiche; in questo caso verranno dati i risultati più vicini alle coordinate fornite (in un raggio di </w:t>
+        <w:t xml:space="preserve">una ricerca basta sulle coordinate geografiche; in questo caso verranno dati i risultati più vicini alle coordinate fornite (in un raggio di </w:t>
       </w:r>
       <w:r>
         <w:rPr>
@@ -16458,6 +16552,7 @@
       </w:pPr>
       <w:bookmarkStart w:id="59" w:name="_Toc168679451"/>
       <w:r>
+        <w:lastRenderedPageBreak/>
         <w:t>Complessità</w:t>
       </w:r>
       <w:bookmarkEnd w:id="59"/>
@@ -16675,7 +16770,6 @@
       </w:pPr>
       <w:bookmarkStart w:id="62" w:name="_Toc168679454"/>
       <w:r>
-        <w:lastRenderedPageBreak/>
         <w:t>registrazione</w:t>
       </w:r>
       <w:bookmarkEnd w:id="62"/>
@@ -17016,6 +17110,7 @@
       </w:pPr>
       <w:bookmarkStart w:id="74" w:name="_Toc168679461"/>
       <w:r>
+        <w:lastRenderedPageBreak/>
         <w:t>Sitografia</w:t>
       </w:r>
       <w:bookmarkEnd w:id="74"/>
@@ -20580,7 +20675,12 @@
 </file>
 
 <file path=customXml/item3.xml><?xml version="1.0" encoding="utf-8"?>
-<b:Sources xmlns:b="http://schemas.openxmlformats.org/officeDocument/2006/bibliography" xmlns="http://schemas.openxmlformats.org/officeDocument/2006/bibliography" SelectedStyle="\APASixthEditionOfficeOnline.xsl" StyleName="APA" Version="6"/>
+<?mso-contentType ?>
+<FormTemplates xmlns="http://schemas.microsoft.com/sharepoint/v3/contenttype/forms">
+  <Display>DocumentLibraryForm</Display>
+  <Edit>DocumentLibraryForm</Edit>
+  <New>DocumentLibraryForm</New>
+</FormTemplates>
 </file>
 
 <file path=customXml/item4.xml><?xml version="1.0" encoding="utf-8"?>
@@ -20590,12 +20690,7 @@
 </file>
 
 <file path=customXml/item5.xml><?xml version="1.0" encoding="utf-8"?>
-<?mso-contentType ?>
-<FormTemplates xmlns="http://schemas.microsoft.com/sharepoint/v3/contenttype/forms">
-  <Display>DocumentLibraryForm</Display>
-  <Edit>DocumentLibraryForm</Edit>
-  <New>DocumentLibraryForm</New>
-</FormTemplates>
+<b:Sources xmlns:b="http://schemas.openxmlformats.org/officeDocument/2006/bibliography" xmlns="http://schemas.openxmlformats.org/officeDocument/2006/bibliography" SelectedStyle="\APASixthEditionOfficeOnline.xsl" StyleName="APA" Version="6"/>
 </file>
 
 <file path=customXml/itemProps1.xml><?xml version="1.0" encoding="utf-8"?>
@@ -20623,9 +20718,9 @@
 </file>
 
 <file path=customXml/itemProps3.xml><?xml version="1.0" encoding="utf-8"?>
-<ds:datastoreItem xmlns:ds="http://schemas.openxmlformats.org/officeDocument/2006/customXml" ds:itemID="{8DB2F1CA-0E0F-4940-8545-FEBECC910D79}">
+<ds:datastoreItem xmlns:ds="http://schemas.openxmlformats.org/officeDocument/2006/customXml" ds:itemID="{3C071FE0-4B7A-4FD0-8877-78CB637B7590}">
   <ds:schemaRefs>
-    <ds:schemaRef ds:uri="http://schemas.openxmlformats.org/officeDocument/2006/bibliography"/>
+    <ds:schemaRef ds:uri="http://schemas.microsoft.com/sharepoint/v3/contenttype/forms"/>
   </ds:schemaRefs>
 </ds:datastoreItem>
 </file>
@@ -20640,9 +20735,9 @@
 </file>
 
 <file path=customXml/itemProps5.xml><?xml version="1.0" encoding="utf-8"?>
-<ds:datastoreItem xmlns:ds="http://schemas.openxmlformats.org/officeDocument/2006/customXml" ds:itemID="{3C071FE0-4B7A-4FD0-8877-78CB637B7590}">
+<ds:datastoreItem xmlns:ds="http://schemas.openxmlformats.org/officeDocument/2006/customXml" ds:itemID="{8DB2F1CA-0E0F-4940-8545-FEBECC910D79}">
   <ds:schemaRefs>
-    <ds:schemaRef ds:uri="http://schemas.microsoft.com/sharepoint/v3/contenttype/forms"/>
+    <ds:schemaRef ds:uri="http://schemas.openxmlformats.org/officeDocument/2006/bibliography"/>
   </ds:schemaRefs>
 </ds:datastoreItem>
 </file>
</xml_diff>